<commit_message>
changement id user en string uuid
</commit_message>
<xml_diff>
--- a/src/main/resources/schema.docx
+++ b/src/main/resources/schema.docx
@@ -11,6 +11,171 @@
           <w:szCs w:val="28"/>
         </w:rPr>
       </w:pPr>
+      <w:r>
+        <w:rPr>
+          <w:b/>
+          <w:bCs/>
+          <w:noProof/>
+          <w:sz w:val="28"/>
+          <w:szCs w:val="28"/>
+        </w:rPr>
+        <mc:AlternateContent>
+          <mc:Choice Requires="wps">
+            <w:drawing>
+              <wp:anchor distT="0" distB="0" distL="114300" distR="114300" simplePos="0" relativeHeight="251675648" behindDoc="0" locked="0" layoutInCell="1" allowOverlap="1" wp14:anchorId="4529D246" wp14:editId="61EC974C">
+                <wp:simplePos x="0" y="0"/>
+                <wp:positionH relativeFrom="column">
+                  <wp:posOffset>2103657</wp:posOffset>
+                </wp:positionH>
+                <wp:positionV relativeFrom="paragraph">
+                  <wp:posOffset>-161241</wp:posOffset>
+                </wp:positionV>
+                <wp:extent cx="1470074" cy="1477108"/>
+                <wp:effectExtent l="0" t="0" r="15875" b="27940"/>
+                <wp:wrapNone/>
+                <wp:docPr id="10" name="Rectangle 10"/>
+                <wp:cNvGraphicFramePr/>
+                <a:graphic xmlns:a="http://schemas.openxmlformats.org/drawingml/2006/main">
+                  <a:graphicData uri="http://schemas.microsoft.com/office/word/2010/wordprocessingShape">
+                    <wps:wsp>
+                      <wps:cNvSpPr/>
+                      <wps:spPr>
+                        <a:xfrm>
+                          <a:off x="0" y="0"/>
+                          <a:ext cx="1470074" cy="1477108"/>
+                        </a:xfrm>
+                        <a:prstGeom prst="rect">
+                          <a:avLst/>
+                        </a:prstGeom>
+                      </wps:spPr>
+                      <wps:style>
+                        <a:lnRef idx="2">
+                          <a:schemeClr val="accent1">
+                            <a:shade val="50000"/>
+                          </a:schemeClr>
+                        </a:lnRef>
+                        <a:fillRef idx="1">
+                          <a:schemeClr val="accent1"/>
+                        </a:fillRef>
+                        <a:effectRef idx="0">
+                          <a:schemeClr val="accent1"/>
+                        </a:effectRef>
+                        <a:fontRef idx="minor">
+                          <a:schemeClr val="lt1"/>
+                        </a:fontRef>
+                      </wps:style>
+                      <wps:txbx>
+                        <w:txbxContent>
+                          <w:p>
+                            <w:pPr>
+                              <w:jc w:val="center"/>
+                            </w:pPr>
+                            <w:proofErr w:type="spellStart"/>
+                            <w:r>
+                              <w:t>Authentication</w:t>
+                            </w:r>
+                            <w:proofErr w:type="spellEnd"/>
+                          </w:p>
+                          <w:p>
+                            <w:pPr>
+                              <w:spacing w:after="0" w:line="240" w:lineRule="auto"/>
+                            </w:pPr>
+                            <w:r>
+                              <w:t>Login : string</w:t>
+                            </w:r>
+                          </w:p>
+                          <w:p>
+                            <w:pPr>
+                              <w:spacing w:after="0" w:line="240" w:lineRule="auto"/>
+                            </w:pPr>
+                            <w:proofErr w:type="spellStart"/>
+                            <w:r>
+                              <w:t>Password</w:t>
+                            </w:r>
+                            <w:proofErr w:type="spellEnd"/>
+                            <w:r>
+                              <w:t> : string</w:t>
+                            </w:r>
+                          </w:p>
+                          <w:p>
+                            <w:pPr>
+                              <w:spacing w:after="0" w:line="240" w:lineRule="auto"/>
+                            </w:pPr>
+                            <w:r>
+                              <w:t>Id : USER</w:t>
+                            </w:r>
+                          </w:p>
+                        </w:txbxContent>
+                      </wps:txbx>
+                      <wps:bodyPr rot="0" spcFirstLastPara="0" vertOverflow="overflow" horzOverflow="overflow" vert="horz" wrap="square" lIns="91440" tIns="45720" rIns="91440" bIns="45720" numCol="1" spcCol="0" rtlCol="0" fromWordArt="0" anchor="ctr" anchorCtr="0" forceAA="0" compatLnSpc="1">
+                        <a:prstTxWarp prst="textNoShape">
+                          <a:avLst/>
+                        </a:prstTxWarp>
+                        <a:noAutofit/>
+                      </wps:bodyPr>
+                    </wps:wsp>
+                  </a:graphicData>
+                </a:graphic>
+                <wp14:sizeRelH relativeFrom="margin">
+                  <wp14:pctWidth>0</wp14:pctWidth>
+                </wp14:sizeRelH>
+                <wp14:sizeRelV relativeFrom="margin">
+                  <wp14:pctHeight>0</wp14:pctHeight>
+                </wp14:sizeRelV>
+              </wp:anchor>
+            </w:drawing>
+          </mc:Choice>
+          <mc:Fallback>
+            <w:pict>
+              <v:rect w14:anchorId="4529D246" id="Rectangle 10" o:spid="_x0000_s1026" style="position:absolute;margin-left:165.65pt;margin-top:-12.7pt;width:115.75pt;height:116.3pt;z-index:251675648;visibility:visible;mso-wrap-style:square;mso-width-percent:0;mso-height-percent:0;mso-wrap-distance-left:9pt;mso-wrap-distance-top:0;mso-wrap-distance-right:9pt;mso-wrap-distance-bottom:0;mso-position-horizontal:absolute;mso-position-horizontal-relative:text;mso-position-vertical:absolute;mso-position-vertical-relative:text;mso-width-percent:0;mso-height-percent:0;mso-width-relative:margin;mso-height-relative:margin;v-text-anchor:middle" o:gfxdata="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" fillcolor="#4472c4 [3204]" strokecolor="#1f3763 [1604]" strokeweight="1pt">
+                <v:textbox>
+                  <w:txbxContent>
+                    <w:p>
+                      <w:pPr>
+                        <w:jc w:val="center"/>
+                      </w:pPr>
+                      <w:proofErr w:type="spellStart"/>
+                      <w:r>
+                        <w:t>Authentication</w:t>
+                      </w:r>
+                      <w:proofErr w:type="spellEnd"/>
+                    </w:p>
+                    <w:p>
+                      <w:pPr>
+                        <w:spacing w:after="0" w:line="240" w:lineRule="auto"/>
+                      </w:pPr>
+                      <w:r>
+                        <w:t>Login : string</w:t>
+                      </w:r>
+                    </w:p>
+                    <w:p>
+                      <w:pPr>
+                        <w:spacing w:after="0" w:line="240" w:lineRule="auto"/>
+                      </w:pPr>
+                      <w:proofErr w:type="spellStart"/>
+                      <w:r>
+                        <w:t>Password</w:t>
+                      </w:r>
+                      <w:proofErr w:type="spellEnd"/>
+                      <w:r>
+                        <w:t> : string</w:t>
+                      </w:r>
+                    </w:p>
+                    <w:p>
+                      <w:pPr>
+                        <w:spacing w:after="0" w:line="240" w:lineRule="auto"/>
+                      </w:pPr>
+                      <w:r>
+                        <w:t>Id : USER</w:t>
+                      </w:r>
+                    </w:p>
+                  </w:txbxContent>
+                </v:textbox>
+              </v:rect>
+            </w:pict>
+          </mc:Fallback>
+        </mc:AlternateContent>
+      </w:r>
       <w:proofErr w:type="spellStart"/>
       <w:r>
         <w:rPr>
@@ -23,7 +188,6 @@
       </w:r>
       <w:proofErr w:type="spellEnd"/>
     </w:p>
-    <w:p/>
     <w:p>
       <w:r>
         <w:rPr>
@@ -32,7 +196,78 @@
         <mc:AlternateContent>
           <mc:Choice Requires="wps">
             <w:drawing>
-              <wp:anchor distT="0" distB="0" distL="114300" distR="114300" simplePos="0" relativeHeight="251663360" behindDoc="0" locked="0" layoutInCell="1" allowOverlap="1" wp14:anchorId="6D35F878" wp14:editId="5944BAEC">
+              <wp:anchor distT="0" distB="0" distL="114300" distR="114300" simplePos="0" relativeHeight="251676672" behindDoc="0" locked="0" layoutInCell="1" allowOverlap="1" wp14:anchorId="212B42EF" wp14:editId="4F0A9441">
+                <wp:simplePos x="0" y="0"/>
+                <wp:positionH relativeFrom="column">
+                  <wp:posOffset>696888</wp:posOffset>
+                </wp:positionH>
+                <wp:positionV relativeFrom="paragraph">
+                  <wp:posOffset>23347</wp:posOffset>
+                </wp:positionV>
+                <wp:extent cx="1392702" cy="372794"/>
+                <wp:effectExtent l="0" t="0" r="36195" b="27305"/>
+                <wp:wrapNone/>
+                <wp:docPr id="11" name="Connecteur droit 11"/>
+                <wp:cNvGraphicFramePr/>
+                <a:graphic xmlns:a="http://schemas.openxmlformats.org/drawingml/2006/main">
+                  <a:graphicData uri="http://schemas.microsoft.com/office/word/2010/wordprocessingShape">
+                    <wps:wsp>
+                      <wps:cNvCnPr/>
+                      <wps:spPr>
+                        <a:xfrm flipV="1">
+                          <a:off x="0" y="0"/>
+                          <a:ext cx="1392702" cy="372794"/>
+                        </a:xfrm>
+                        <a:prstGeom prst="line">
+                          <a:avLst/>
+                        </a:prstGeom>
+                      </wps:spPr>
+                      <wps:style>
+                        <a:lnRef idx="1">
+                          <a:schemeClr val="accent1"/>
+                        </a:lnRef>
+                        <a:fillRef idx="0">
+                          <a:schemeClr val="accent1"/>
+                        </a:fillRef>
+                        <a:effectRef idx="0">
+                          <a:schemeClr val="accent1"/>
+                        </a:effectRef>
+                        <a:fontRef idx="minor">
+                          <a:schemeClr val="tx1"/>
+                        </a:fontRef>
+                      </wps:style>
+                      <wps:bodyPr/>
+                    </wps:wsp>
+                  </a:graphicData>
+                </a:graphic>
+                <wp14:sizeRelH relativeFrom="margin">
+                  <wp14:pctWidth>0</wp14:pctWidth>
+                </wp14:sizeRelH>
+                <wp14:sizeRelV relativeFrom="margin">
+                  <wp14:pctHeight>0</wp14:pctHeight>
+                </wp14:sizeRelV>
+              </wp:anchor>
+            </w:drawing>
+          </mc:Choice>
+          <mc:Fallback>
+            <w:pict>
+              <v:line w14:anchorId="09B2B597" id="Connecteur droit 11" o:spid="_x0000_s1026" style="position:absolute;flip:y;z-index:251676672;visibility:visible;mso-wrap-style:square;mso-width-percent:0;mso-height-percent:0;mso-wrap-distance-left:9pt;mso-wrap-distance-top:0;mso-wrap-distance-right:9pt;mso-wrap-distance-bottom:0;mso-position-horizontal:absolute;mso-position-horizontal-relative:text;mso-position-vertical:absolute;mso-position-vertical-relative:text;mso-width-percent:0;mso-height-percent:0;mso-width-relative:margin;mso-height-relative:margin" from="54.85pt,1.85pt" to="164.5pt,31.2pt" o:gfxdata="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" strokecolor="#4472c4 [3204]" strokeweight=".5pt">
+                <v:stroke joinstyle="miter"/>
+              </v:line>
+            </w:pict>
+          </mc:Fallback>
+        </mc:AlternateContent>
+      </w:r>
+    </w:p>
+    <w:p>
+      <w:r>
+        <w:rPr>
+          <w:noProof/>
+        </w:rPr>
+        <mc:AlternateContent>
+          <mc:Choice Requires="wps">
+            <w:drawing>
+              <wp:anchor distT="0" distB="0" distL="114300" distR="114300" simplePos="0" relativeHeight="251663360" behindDoc="0" locked="0" layoutInCell="1" allowOverlap="1" wp14:anchorId="6D35F878" wp14:editId="462D7C4C">
                 <wp:simplePos x="0" y="0"/>
                 <wp:positionH relativeFrom="margin">
                   <wp:posOffset>4063365</wp:posOffset>
@@ -172,7 +407,7 @@
           </mc:Choice>
           <mc:Fallback>
             <w:pict>
-              <v:rect w14:anchorId="6D35F878" id="Rectangle 3" o:spid="_x0000_s1026" style="position:absolute;margin-left:319.95pt;margin-top:8pt;width:2in;height:158.95pt;z-index:251663360;visibility:visible;mso-wrap-style:square;mso-width-percent:0;mso-height-percent:0;mso-wrap-distance-left:9pt;mso-wrap-distance-top:0;mso-wrap-distance-right:9pt;mso-wrap-distance-bottom:0;mso-position-horizontal:absolute;mso-position-horizontal-relative:margin;mso-position-vertical:absolute;mso-position-vertical-relative:text;mso-width-percent:0;mso-height-percent:0;mso-width-relative:margin;mso-height-relative:margin;v-text-anchor:middle" o:gfxdata="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" fillcolor="#4472c4 [3204]" strokecolor="#1f3763 [1604]" strokeweight="1pt">
+              <v:rect w14:anchorId="6D35F878" id="Rectangle 3" o:spid="_x0000_s1027" style="position:absolute;margin-left:319.95pt;margin-top:8pt;width:2in;height:158.95pt;z-index:251663360;visibility:visible;mso-wrap-style:square;mso-width-percent:0;mso-height-percent:0;mso-wrap-distance-left:9pt;mso-wrap-distance-top:0;mso-wrap-distance-right:9pt;mso-wrap-distance-bottom:0;mso-position-horizontal:absolute;mso-position-horizontal-relative:margin;mso-position-vertical:absolute;mso-position-vertical-relative:text;mso-width-percent:0;mso-height-percent:0;mso-width-relative:margin;mso-height-relative:margin;v-text-anchor:middle" o:gfxdata="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" fillcolor="#4472c4 [3204]" strokecolor="#1f3763 [1604]" strokeweight="1pt">
                 <v:textbox>
                   <w:txbxContent>
                     <w:p>
@@ -264,7 +499,7 @@
         <mc:AlternateContent>
           <mc:Choice Requires="wps">
             <w:drawing>
-              <wp:anchor distT="0" distB="0" distL="114300" distR="114300" simplePos="0" relativeHeight="251659264" behindDoc="0" locked="0" layoutInCell="1" allowOverlap="1" wp14:anchorId="76EAEC85" wp14:editId="05A0490A">
+              <wp:anchor distT="0" distB="0" distL="114300" distR="114300" simplePos="0" relativeHeight="251659264" behindDoc="0" locked="0" layoutInCell="1" allowOverlap="1" wp14:anchorId="76EAEC85" wp14:editId="1C79D9AF">
                 <wp:simplePos x="0" y="0"/>
                 <wp:positionH relativeFrom="margin">
                   <wp:align>left</wp:align>
@@ -397,40 +632,6 @@
                             <w:pPr>
                               <w:spacing w:after="0"/>
                             </w:pPr>
-                            <w:proofErr w:type="gramStart"/>
-                            <w:r>
-                              <w:t>l</w:t>
-                            </w:r>
-                            <w:r>
-                              <w:t>ogin</w:t>
-                            </w:r>
-                            <w:proofErr w:type="gramEnd"/>
-                            <w:r>
-                              <w:t> : string</w:t>
-                            </w:r>
-                          </w:p>
-                          <w:p>
-                            <w:pPr>
-                              <w:spacing w:after="0"/>
-                            </w:pPr>
-                            <w:proofErr w:type="spellStart"/>
-                            <w:proofErr w:type="gramStart"/>
-                            <w:r>
-                              <w:t>p</w:t>
-                            </w:r>
-                            <w:r>
-                              <w:t>assword</w:t>
-                            </w:r>
-                            <w:proofErr w:type="spellEnd"/>
-                            <w:proofErr w:type="gramEnd"/>
-                            <w:r>
-                              <w:t> : string</w:t>
-                            </w:r>
-                          </w:p>
-                          <w:p>
-                            <w:pPr>
-                              <w:spacing w:after="0"/>
-                            </w:pPr>
                             <w:proofErr w:type="spellStart"/>
                             <w:proofErr w:type="gramStart"/>
                             <w:r>
@@ -461,7 +662,7 @@
           </mc:Choice>
           <mc:Fallback>
             <w:pict>
-              <v:rect w14:anchorId="76EAEC85" id="Rectangle 1" o:spid="_x0000_s1027" style="position:absolute;margin-left:0;margin-top:8.2pt;width:2in;height:162.3pt;z-index:251659264;visibility:visible;mso-wrap-style:square;mso-width-percent:0;mso-wrap-distance-left:9pt;mso-wrap-distance-top:0;mso-wrap-distance-right:9pt;mso-wrap-distance-bottom:0;mso-position-horizontal:left;mso-position-horizontal-relative:margin;mso-position-vertical:absolute;mso-position-vertical-relative:text;mso-width-percent:0;mso-width-relative:margin;v-text-anchor:middle" o:gfxdata="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" fillcolor="#4472c4 [3204]" strokecolor="#1f3763 [1604]" strokeweight="1pt">
+              <v:rect w14:anchorId="76EAEC85" id="Rectangle 1" o:spid="_x0000_s1028" style="position:absolute;margin-left:0;margin-top:8.2pt;width:2in;height:162.3pt;z-index:251659264;visibility:visible;mso-wrap-style:square;mso-width-percent:0;mso-wrap-distance-left:9pt;mso-wrap-distance-top:0;mso-wrap-distance-right:9pt;mso-wrap-distance-bottom:0;mso-position-horizontal:left;mso-position-horizontal-relative:margin;mso-position-vertical:absolute;mso-position-vertical-relative:text;mso-width-percent:0;mso-width-relative:margin;v-text-anchor:middle" o:gfxdata="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" fillcolor="#4472c4 [3204]" strokecolor="#1f3763 [1604]" strokeweight="1pt">
                 <v:textbox>
                   <w:txbxContent>
                     <w:p>
@@ -547,40 +748,6 @@
                       <w:proofErr w:type="gramEnd"/>
                       <w:r>
                         <w:t> : string (user | admin)</w:t>
-                      </w:r>
-                    </w:p>
-                    <w:p>
-                      <w:pPr>
-                        <w:spacing w:after="0"/>
-                      </w:pPr>
-                      <w:proofErr w:type="gramStart"/>
-                      <w:r>
-                        <w:t>l</w:t>
-                      </w:r>
-                      <w:r>
-                        <w:t>ogin</w:t>
-                      </w:r>
-                      <w:proofErr w:type="gramEnd"/>
-                      <w:r>
-                        <w:t> : string</w:t>
-                      </w:r>
-                    </w:p>
-                    <w:p>
-                      <w:pPr>
-                        <w:spacing w:after="0"/>
-                      </w:pPr>
-                      <w:proofErr w:type="spellStart"/>
-                      <w:proofErr w:type="gramStart"/>
-                      <w:r>
-                        <w:t>p</w:t>
-                      </w:r>
-                      <w:r>
-                        <w:t>assword</w:t>
-                      </w:r>
-                      <w:proofErr w:type="spellEnd"/>
-                      <w:proofErr w:type="gramEnd"/>
-                      <w:r>
-                        <w:t> : string</w:t>
                       </w:r>
                     </w:p>
                     <w:p>
@@ -688,7 +855,7 @@
                 <v:stroke joinstyle="miter"/>
                 <v:path gradientshapeok="t" o:connecttype="rect"/>
               </v:shapetype>
-              <v:shape id="Zone de texte 2" o:spid="_x0000_s1028" type="#_x0000_t202" style="position:absolute;margin-left:245.75pt;margin-top:412.45pt;width:33.4pt;height:23.8pt;z-index:251674624;visibility:visible;mso-wrap-style:square;mso-width-percent:0;mso-height-percent:0;mso-wrap-distance-left:9pt;mso-wrap-distance-top:3.6pt;mso-wrap-distance-right:9pt;mso-wrap-distance-bottom:3.6pt;mso-position-horizontal:absolute;mso-position-horizontal-relative:text;mso-position-vertical:absolute;mso-position-vertical-relative:text;mso-width-percent:0;mso-height-percent:0;mso-width-relative:margin;mso-height-relative:margin;v-text-anchor:top" o:gfxdata="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">
+              <v:shape id="Zone de texte 2" o:spid="_x0000_s1029" type="#_x0000_t202" style="position:absolute;margin-left:245.75pt;margin-top:412.45pt;width:33.4pt;height:23.8pt;z-index:251674624;visibility:visible;mso-wrap-style:square;mso-width-percent:0;mso-height-percent:0;mso-wrap-distance-left:9pt;mso-wrap-distance-top:3.6pt;mso-wrap-distance-right:9pt;mso-wrap-distance-bottom:3.6pt;mso-position-horizontal:absolute;mso-position-horizontal-relative:text;mso-position-vertical:absolute;mso-position-vertical-relative:text;mso-width-percent:0;mso-height-percent:0;mso-width-relative:margin;mso-height-relative:margin;v-text-anchor:top" o:gfxdata="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">
                 <v:textbox>
                   <w:txbxContent>
                     <w:p>
@@ -778,7 +945,7 @@
           </mc:Choice>
           <mc:Fallback>
             <w:pict>
-              <v:shape w14:anchorId="1A5CCDE7" id="_x0000_s1029" type="#_x0000_t202" style="position:absolute;margin-left:370.35pt;margin-top:202.6pt;width:33.4pt;height:23.8pt;z-index:251672576;visibility:visible;mso-wrap-style:square;mso-width-percent:0;mso-height-percent:0;mso-wrap-distance-left:9pt;mso-wrap-distance-top:3.6pt;mso-wrap-distance-right:9pt;mso-wrap-distance-bottom:3.6pt;mso-position-horizontal:absolute;mso-position-horizontal-relative:text;mso-position-vertical:absolute;mso-position-vertical-relative:text;mso-width-percent:0;mso-height-percent:0;mso-width-relative:margin;mso-height-relative:margin;v-text-anchor:top" o:gfxdata="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">
+              <v:shape w14:anchorId="1A5CCDE7" id="_x0000_s1030" type="#_x0000_t202" style="position:absolute;margin-left:370.35pt;margin-top:202.6pt;width:33.4pt;height:23.8pt;z-index:251672576;visibility:visible;mso-wrap-style:square;mso-width-percent:0;mso-height-percent:0;mso-wrap-distance-left:9pt;mso-wrap-distance-top:3.6pt;mso-wrap-distance-right:9pt;mso-wrap-distance-bottom:3.6pt;mso-position-horizontal:absolute;mso-position-horizontal-relative:text;mso-position-vertical:absolute;mso-position-vertical-relative:text;mso-width-percent:0;mso-height-percent:0;mso-width-relative:margin;mso-height-relative:margin;v-text-anchor:top" o:gfxdata="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">
                 <v:textbox>
                   <w:txbxContent>
                     <w:p>
@@ -868,7 +1035,7 @@
           </mc:Choice>
           <mc:Fallback>
             <w:pict>
-              <v:shape w14:anchorId="5A5A0C9B" id="_x0000_s1030" type="#_x0000_t202" style="position:absolute;margin-left:64.8pt;margin-top:191.7pt;width:33.4pt;height:23.8pt;z-index:251670528;visibility:visible;mso-wrap-style:square;mso-width-percent:0;mso-height-percent:0;mso-wrap-distance-left:9pt;mso-wrap-distance-top:3.6pt;mso-wrap-distance-right:9pt;mso-wrap-distance-bottom:3.6pt;mso-position-horizontal:absolute;mso-position-horizontal-relative:text;mso-position-vertical:absolute;mso-position-vertical-relative:text;mso-width-percent:0;mso-height-percent:0;mso-width-relative:margin;mso-height-relative:margin;v-text-anchor:top" o:gfxdata="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">
+              <v:shape w14:anchorId="5A5A0C9B" id="_x0000_s1031" type="#_x0000_t202" style="position:absolute;margin-left:64.8pt;margin-top:191.7pt;width:33.4pt;height:23.8pt;z-index:251670528;visibility:visible;mso-wrap-style:square;mso-width-percent:0;mso-height-percent:0;mso-wrap-distance-left:9pt;mso-wrap-distance-top:3.6pt;mso-wrap-distance-right:9pt;mso-wrap-distance-bottom:3.6pt;mso-position-horizontal:absolute;mso-position-horizontal-relative:text;mso-position-vertical:absolute;mso-position-vertical-relative:text;mso-width-percent:0;mso-height-percent:0;mso-width-relative:margin;mso-height-relative:margin;v-text-anchor:top" o:gfxdata="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">
                 <v:textbox>
                   <w:txbxContent>
                     <w:p>
@@ -891,7 +1058,7 @@
         <mc:AlternateContent>
           <mc:Choice Requires="wps">
             <w:drawing>
-              <wp:anchor distT="0" distB="0" distL="114300" distR="114300" simplePos="0" relativeHeight="251668480" behindDoc="0" locked="0" layoutInCell="1" allowOverlap="1" wp14:anchorId="7A6BAFA9" wp14:editId="7A47C4D3">
+              <wp:anchor distT="0" distB="0" distL="114300" distR="114300" simplePos="0" relativeHeight="251668480" behindDoc="0" locked="0" layoutInCell="1" allowOverlap="1" wp14:anchorId="7A6BAFA9" wp14:editId="67BC24BF">
                 <wp:simplePos x="0" y="0"/>
                 <wp:positionH relativeFrom="column">
                   <wp:posOffset>3137632</wp:posOffset>
@@ -940,7 +1107,7 @@
           </mc:Choice>
           <mc:Fallback>
             <w:pict>
-              <v:line w14:anchorId="4E1FDAF5" id="Connecteur droit 7" o:spid="_x0000_s1026" style="position:absolute;z-index:251668480;visibility:visible;mso-wrap-style:square;mso-wrap-distance-left:9pt;mso-wrap-distance-top:0;mso-wrap-distance-right:9pt;mso-wrap-distance-bottom:0;mso-position-horizontal:absolute;mso-position-horizontal-relative:text;mso-position-vertical:absolute;mso-position-vertical-relative:text" from="247.05pt,361.2pt" to="320.15pt,449.8pt" o:gfxdata="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" strokecolor="#4472c4 [3204]" strokeweight=".5pt">
+              <v:line w14:anchorId="33919BF1" id="Connecteur droit 7" o:spid="_x0000_s1026" style="position:absolute;z-index:251668480;visibility:visible;mso-wrap-style:square;mso-wrap-distance-left:9pt;mso-wrap-distance-top:0;mso-wrap-distance-right:9pt;mso-wrap-distance-bottom:0;mso-position-horizontal:absolute;mso-position-horizontal-relative:text;mso-position-vertical:absolute;mso-position-vertical-relative:text" from="247.05pt,361.2pt" to="320.15pt,449.8pt" o:gfxdata="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" strokecolor="#4472c4 [3204]" strokeweight=".5pt">
                 <v:stroke joinstyle="miter"/>
               </v:line>
             </w:pict>
@@ -1141,10 +1308,7 @@
                             </w:pPr>
                             <w:proofErr w:type="gramStart"/>
                             <w:r>
-                              <w:t>i</w:t>
-                            </w:r>
-                            <w:r>
-                              <w:t>d</w:t>
+                              <w:t>id</w:t>
                             </w:r>
                             <w:proofErr w:type="gramEnd"/>
                             <w:r>
@@ -1270,7 +1434,7 @@
           </mc:Choice>
           <mc:Fallback>
             <w:pict>
-              <v:rect w14:anchorId="37B93438" id="Rectangle 2" o:spid="_x0000_s1031" style="position:absolute;margin-left:0;margin-top:202.1pt;width:2in;height:158.95pt;z-index:251661312;visibility:visible;mso-wrap-style:square;mso-width-percent:0;mso-height-percent:0;mso-wrap-distance-left:9pt;mso-wrap-distance-top:0;mso-wrap-distance-right:9pt;mso-wrap-distance-bottom:0;mso-position-horizontal:center;mso-position-horizontal-relative:margin;mso-position-vertical:absolute;mso-position-vertical-relative:text;mso-width-percent:0;mso-height-percent:0;mso-width-relative:margin;mso-height-relative:margin;v-text-anchor:middle" o:gfxdata="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" fillcolor="#4472c4 [3204]" strokecolor="#1f3763 [1604]" strokeweight="1pt">
+              <v:rect w14:anchorId="37B93438" id="Rectangle 2" o:spid="_x0000_s1032" style="position:absolute;margin-left:0;margin-top:202.1pt;width:2in;height:158.95pt;z-index:251661312;visibility:visible;mso-wrap-style:square;mso-width-percent:0;mso-height-percent:0;mso-wrap-distance-left:9pt;mso-wrap-distance-top:0;mso-wrap-distance-right:9pt;mso-wrap-distance-bottom:0;mso-position-horizontal:center;mso-position-horizontal-relative:margin;mso-position-vertical:absolute;mso-position-vertical-relative:text;mso-width-percent:0;mso-height-percent:0;mso-width-relative:margin;mso-height-relative:margin;v-text-anchor:middle" o:gfxdata="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" fillcolor="#4472c4 [3204]" strokecolor="#1f3763 [1604]" strokeweight="1pt">
                 <v:textbox>
                   <w:txbxContent>
                     <w:p>
@@ -1290,10 +1454,7 @@
                       </w:pPr>
                       <w:proofErr w:type="gramStart"/>
                       <w:r>
-                        <w:t>i</w:t>
-                      </w:r>
-                      <w:r>
-                        <w:t>d</w:t>
+                        <w:t>id</w:t>
                       </w:r>
                       <w:proofErr w:type="gramEnd"/>
                       <w:r>
@@ -1562,7 +1723,7 @@
           </mc:Choice>
           <mc:Fallback>
             <w:pict>
-              <v:rect w14:anchorId="5DAA46EB" id="Rectangle 4" o:spid="_x0000_s1032" style="position:absolute;margin-left:320.05pt;margin-top:387.1pt;width:2in;height:158.95pt;z-index:251665408;visibility:visible;mso-wrap-style:square;mso-width-percent:0;mso-height-percent:0;mso-wrap-distance-left:9pt;mso-wrap-distance-top:0;mso-wrap-distance-right:9pt;mso-wrap-distance-bottom:0;mso-position-horizontal:absolute;mso-position-horizontal-relative:margin;mso-position-vertical:absolute;mso-position-vertical-relative:text;mso-width-percent:0;mso-height-percent:0;mso-width-relative:margin;mso-height-relative:margin;v-text-anchor:middle" o:gfxdata="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" fillcolor="#4472c4 [3204]" strokecolor="#1f3763 [1604]" strokeweight="1pt">
+              <v:rect w14:anchorId="5DAA46EB" id="Rectangle 4" o:spid="_x0000_s1033" style="position:absolute;margin-left:320.05pt;margin-top:387.1pt;width:2in;height:158.95pt;z-index:251665408;visibility:visible;mso-wrap-style:square;mso-width-percent:0;mso-height-percent:0;mso-wrap-distance-left:9pt;mso-wrap-distance-top:0;mso-wrap-distance-right:9pt;mso-wrap-distance-bottom:0;mso-position-horizontal:absolute;mso-position-horizontal-relative:margin;mso-position-vertical:absolute;mso-position-vertical-relative:text;mso-width-percent:0;mso-height-percent:0;mso-width-relative:margin;mso-height-relative:margin;v-text-anchor:middle" o:gfxdata="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" fillcolor="#4472c4 [3204]" strokecolor="#1f3763 [1604]" strokeweight="1pt">
                 <v:textbox>
                   <w:txbxContent>
                     <w:p>
@@ -1791,6 +1952,7 @@
     <w:lsdException w:name="HTML Sample" w:semiHidden="1" w:unhideWhenUsed="1"/>
     <w:lsdException w:name="HTML Typewriter" w:semiHidden="1" w:unhideWhenUsed="1"/>
     <w:lsdException w:name="HTML Variable" w:semiHidden="1" w:unhideWhenUsed="1"/>
+    <w:lsdException w:name="Normal Table" w:semiHidden="1" w:unhideWhenUsed="1"/>
     <w:lsdException w:name="annotation subject" w:semiHidden="1" w:unhideWhenUsed="1"/>
     <w:lsdException w:name="No List" w:semiHidden="1" w:unhideWhenUsed="1"/>
     <w:lsdException w:name="Outline List 1" w:semiHidden="1" w:unhideWhenUsed="1"/>
@@ -1836,9 +1998,11 @@
     <w:lsdException w:name="Table Subtle 1" w:semiHidden="1" w:unhideWhenUsed="1"/>
     <w:lsdException w:name="Table Subtle 2" w:semiHidden="1" w:unhideWhenUsed="1"/>
     <w:lsdException w:name="Table Web 1" w:semiHidden="1" w:unhideWhenUsed="1"/>
+    <w:lsdException w:name="Table Web 2" w:semiHidden="1" w:unhideWhenUsed="1"/>
     <w:lsdException w:name="Table Web 3" w:semiHidden="1" w:unhideWhenUsed="1"/>
     <w:lsdException w:name="Balloon Text" w:semiHidden="1" w:unhideWhenUsed="1"/>
     <w:lsdException w:name="Table Grid" w:uiPriority="39"/>
+    <w:lsdException w:name="Table Theme" w:semiHidden="1" w:unhideWhenUsed="1"/>
     <w:lsdException w:name="Placeholder Text" w:semiHidden="1"/>
     <w:lsdException w:name="No Spacing" w:uiPriority="1" w:qFormat="1"/>
     <w:lsdException w:name="Light Shading" w:uiPriority="60"/>

</xml_diff>

<commit_message>
mise a jour schema doc
</commit_message>
<xml_diff>
--- a/src/main/resources/schema.docx
+++ b/src/main/resources/schema.docx
@@ -15,250 +15,13 @@
         <w:rPr>
           <w:b/>
           <w:bCs/>
-          <w:noProof/>
-          <w:sz w:val="28"/>
-          <w:szCs w:val="28"/>
-        </w:rPr>
-        <mc:AlternateContent>
-          <mc:Choice Requires="wps">
-            <w:drawing>
-              <wp:anchor distT="0" distB="0" distL="114300" distR="114300" simplePos="0" relativeHeight="251675648" behindDoc="0" locked="0" layoutInCell="1" allowOverlap="1" wp14:anchorId="4529D246" wp14:editId="61EC974C">
-                <wp:simplePos x="0" y="0"/>
-                <wp:positionH relativeFrom="column">
-                  <wp:posOffset>2103657</wp:posOffset>
-                </wp:positionH>
-                <wp:positionV relativeFrom="paragraph">
-                  <wp:posOffset>-161241</wp:posOffset>
-                </wp:positionV>
-                <wp:extent cx="1470074" cy="1477108"/>
-                <wp:effectExtent l="0" t="0" r="15875" b="27940"/>
-                <wp:wrapNone/>
-                <wp:docPr id="10" name="Rectangle 10"/>
-                <wp:cNvGraphicFramePr/>
-                <a:graphic xmlns:a="http://schemas.openxmlformats.org/drawingml/2006/main">
-                  <a:graphicData uri="http://schemas.microsoft.com/office/word/2010/wordprocessingShape">
-                    <wps:wsp>
-                      <wps:cNvSpPr/>
-                      <wps:spPr>
-                        <a:xfrm>
-                          <a:off x="0" y="0"/>
-                          <a:ext cx="1470074" cy="1477108"/>
-                        </a:xfrm>
-                        <a:prstGeom prst="rect">
-                          <a:avLst/>
-                        </a:prstGeom>
-                      </wps:spPr>
-                      <wps:style>
-                        <a:lnRef idx="2">
-                          <a:schemeClr val="accent1">
-                            <a:shade val="50000"/>
-                          </a:schemeClr>
-                        </a:lnRef>
-                        <a:fillRef idx="1">
-                          <a:schemeClr val="accent1"/>
-                        </a:fillRef>
-                        <a:effectRef idx="0">
-                          <a:schemeClr val="accent1"/>
-                        </a:effectRef>
-                        <a:fontRef idx="minor">
-                          <a:schemeClr val="lt1"/>
-                        </a:fontRef>
-                      </wps:style>
-                      <wps:txbx>
-                        <w:txbxContent>
-                          <w:p>
-                            <w:pPr>
-                              <w:jc w:val="center"/>
-                            </w:pPr>
-                            <w:proofErr w:type="spellStart"/>
-                            <w:r>
-                              <w:t>Authentication</w:t>
-                            </w:r>
-                            <w:proofErr w:type="spellEnd"/>
-                          </w:p>
-                          <w:p>
-                            <w:pPr>
-                              <w:spacing w:after="0" w:line="240" w:lineRule="auto"/>
-                            </w:pPr>
-                            <w:r>
-                              <w:t>Login : string</w:t>
-                            </w:r>
-                          </w:p>
-                          <w:p>
-                            <w:pPr>
-                              <w:spacing w:after="0" w:line="240" w:lineRule="auto"/>
-                            </w:pPr>
-                            <w:proofErr w:type="spellStart"/>
-                            <w:r>
-                              <w:t>Password</w:t>
-                            </w:r>
-                            <w:proofErr w:type="spellEnd"/>
-                            <w:r>
-                              <w:t> : string</w:t>
-                            </w:r>
-                          </w:p>
-                          <w:p>
-                            <w:pPr>
-                              <w:spacing w:after="0" w:line="240" w:lineRule="auto"/>
-                            </w:pPr>
-                            <w:r>
-                              <w:t>Id : USER</w:t>
-                            </w:r>
-                          </w:p>
-                        </w:txbxContent>
-                      </wps:txbx>
-                      <wps:bodyPr rot="0" spcFirstLastPara="0" vertOverflow="overflow" horzOverflow="overflow" vert="horz" wrap="square" lIns="91440" tIns="45720" rIns="91440" bIns="45720" numCol="1" spcCol="0" rtlCol="0" fromWordArt="0" anchor="ctr" anchorCtr="0" forceAA="0" compatLnSpc="1">
-                        <a:prstTxWarp prst="textNoShape">
-                          <a:avLst/>
-                        </a:prstTxWarp>
-                        <a:noAutofit/>
-                      </wps:bodyPr>
-                    </wps:wsp>
-                  </a:graphicData>
-                </a:graphic>
-                <wp14:sizeRelH relativeFrom="margin">
-                  <wp14:pctWidth>0</wp14:pctWidth>
-                </wp14:sizeRelH>
-                <wp14:sizeRelV relativeFrom="margin">
-                  <wp14:pctHeight>0</wp14:pctHeight>
-                </wp14:sizeRelV>
-              </wp:anchor>
-            </w:drawing>
-          </mc:Choice>
-          <mc:Fallback>
-            <w:pict>
-              <v:rect w14:anchorId="4529D246" id="Rectangle 10" o:spid="_x0000_s1026" style="position:absolute;margin-left:165.65pt;margin-top:-12.7pt;width:115.75pt;height:116.3pt;z-index:251675648;visibility:visible;mso-wrap-style:square;mso-width-percent:0;mso-height-percent:0;mso-wrap-distance-left:9pt;mso-wrap-distance-top:0;mso-wrap-distance-right:9pt;mso-wrap-distance-bottom:0;mso-position-horizontal:absolute;mso-position-horizontal-relative:text;mso-position-vertical:absolute;mso-position-vertical-relative:text;mso-width-percent:0;mso-height-percent:0;mso-width-relative:margin;mso-height-relative:margin;v-text-anchor:middle" o:gfxdata="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" fillcolor="#4472c4 [3204]" strokecolor="#1f3763 [1604]" strokeweight="1pt">
-                <v:textbox>
-                  <w:txbxContent>
-                    <w:p>
-                      <w:pPr>
-                        <w:jc w:val="center"/>
-                      </w:pPr>
-                      <w:proofErr w:type="spellStart"/>
-                      <w:r>
-                        <w:t>Authentication</w:t>
-                      </w:r>
-                      <w:proofErr w:type="spellEnd"/>
-                    </w:p>
-                    <w:p>
-                      <w:pPr>
-                        <w:spacing w:after="0" w:line="240" w:lineRule="auto"/>
-                      </w:pPr>
-                      <w:r>
-                        <w:t>Login : string</w:t>
-                      </w:r>
-                    </w:p>
-                    <w:p>
-                      <w:pPr>
-                        <w:spacing w:after="0" w:line="240" w:lineRule="auto"/>
-                      </w:pPr>
-                      <w:proofErr w:type="spellStart"/>
-                      <w:r>
-                        <w:t>Password</w:t>
-                      </w:r>
-                      <w:proofErr w:type="spellEnd"/>
-                      <w:r>
-                        <w:t> : string</w:t>
-                      </w:r>
-                    </w:p>
-                    <w:p>
-                      <w:pPr>
-                        <w:spacing w:after="0" w:line="240" w:lineRule="auto"/>
-                      </w:pPr>
-                      <w:r>
-                        <w:t>Id : USER</w:t>
-                      </w:r>
-                    </w:p>
-                  </w:txbxContent>
-                </v:textbox>
-              </v:rect>
-            </w:pict>
-          </mc:Fallback>
-        </mc:AlternateContent>
-      </w:r>
-      <w:proofErr w:type="spellStart"/>
-      <w:r>
-        <w:rPr>
-          <w:b/>
-          <w:bCs/>
           <w:sz w:val="28"/>
           <w:szCs w:val="28"/>
         </w:rPr>
         <w:t>OrderBoard</w:t>
       </w:r>
-      <w:proofErr w:type="spellEnd"/>
     </w:p>
-    <w:p>
-      <w:r>
-        <w:rPr>
-          <w:noProof/>
-        </w:rPr>
-        <mc:AlternateContent>
-          <mc:Choice Requires="wps">
-            <w:drawing>
-              <wp:anchor distT="0" distB="0" distL="114300" distR="114300" simplePos="0" relativeHeight="251676672" behindDoc="0" locked="0" layoutInCell="1" allowOverlap="1" wp14:anchorId="212B42EF" wp14:editId="4F0A9441">
-                <wp:simplePos x="0" y="0"/>
-                <wp:positionH relativeFrom="column">
-                  <wp:posOffset>696888</wp:posOffset>
-                </wp:positionH>
-                <wp:positionV relativeFrom="paragraph">
-                  <wp:posOffset>23347</wp:posOffset>
-                </wp:positionV>
-                <wp:extent cx="1392702" cy="372794"/>
-                <wp:effectExtent l="0" t="0" r="36195" b="27305"/>
-                <wp:wrapNone/>
-                <wp:docPr id="11" name="Connecteur droit 11"/>
-                <wp:cNvGraphicFramePr/>
-                <a:graphic xmlns:a="http://schemas.openxmlformats.org/drawingml/2006/main">
-                  <a:graphicData uri="http://schemas.microsoft.com/office/word/2010/wordprocessingShape">
-                    <wps:wsp>
-                      <wps:cNvCnPr/>
-                      <wps:spPr>
-                        <a:xfrm flipV="1">
-                          <a:off x="0" y="0"/>
-                          <a:ext cx="1392702" cy="372794"/>
-                        </a:xfrm>
-                        <a:prstGeom prst="line">
-                          <a:avLst/>
-                        </a:prstGeom>
-                      </wps:spPr>
-                      <wps:style>
-                        <a:lnRef idx="1">
-                          <a:schemeClr val="accent1"/>
-                        </a:lnRef>
-                        <a:fillRef idx="0">
-                          <a:schemeClr val="accent1"/>
-                        </a:fillRef>
-                        <a:effectRef idx="0">
-                          <a:schemeClr val="accent1"/>
-                        </a:effectRef>
-                        <a:fontRef idx="minor">
-                          <a:schemeClr val="tx1"/>
-                        </a:fontRef>
-                      </wps:style>
-                      <wps:bodyPr/>
-                    </wps:wsp>
-                  </a:graphicData>
-                </a:graphic>
-                <wp14:sizeRelH relativeFrom="margin">
-                  <wp14:pctWidth>0</wp14:pctWidth>
-                </wp14:sizeRelH>
-                <wp14:sizeRelV relativeFrom="margin">
-                  <wp14:pctHeight>0</wp14:pctHeight>
-                </wp14:sizeRelV>
-              </wp:anchor>
-            </w:drawing>
-          </mc:Choice>
-          <mc:Fallback>
-            <w:pict>
-              <v:line w14:anchorId="09B2B597" id="Connecteur droit 11" o:spid="_x0000_s1026" style="position:absolute;flip:y;z-index:251676672;visibility:visible;mso-wrap-style:square;mso-width-percent:0;mso-height-percent:0;mso-wrap-distance-left:9pt;mso-wrap-distance-top:0;mso-wrap-distance-right:9pt;mso-wrap-distance-bottom:0;mso-position-horizontal:absolute;mso-position-horizontal-relative:text;mso-position-vertical:absolute;mso-position-vertical-relative:text;mso-width-percent:0;mso-height-percent:0;mso-width-relative:margin;mso-height-relative:margin" from="54.85pt,1.85pt" to="164.5pt,31.2pt" o:gfxdata="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" strokecolor="#4472c4 [3204]" strokeweight=".5pt">
-                <v:stroke joinstyle="miter"/>
-              </v:line>
-            </w:pict>
-          </mc:Fallback>
-        </mc:AlternateContent>
-      </w:r>
-    </w:p>
+    <w:p/>
     <w:p>
       <w:r>
         <w:rPr>
@@ -324,26 +87,28 @@
                             <w:pPr>
                               <w:spacing w:after="0"/>
                             </w:pPr>
-                            <w:proofErr w:type="gramStart"/>
-                            <w:r>
-                              <w:t>id</w:t>
-                            </w:r>
-                            <w:proofErr w:type="gramEnd"/>
-                            <w:r>
-                              <w:t> : long</w:t>
-                            </w:r>
-                          </w:p>
-                          <w:p>
-                            <w:pPr>
-                              <w:spacing w:after="0"/>
-                            </w:pPr>
-                            <w:proofErr w:type="spellStart"/>
-                            <w:proofErr w:type="gramStart"/>
-                            <w:r>
-                              <w:t>name</w:t>
-                            </w:r>
-                            <w:proofErr w:type="spellEnd"/>
-                            <w:proofErr w:type="gramEnd"/>
+                            <w:r>
+                              <w:t>id : long</w:t>
+                            </w:r>
+                          </w:p>
+                          <w:p>
+                            <w:pPr>
+                              <w:spacing w:after="0"/>
+                            </w:pPr>
+                            <w:r>
+                              <w:t xml:space="preserve">name : </w:t>
+                            </w:r>
+                            <w:r>
+                              <w:t>string</w:t>
+                            </w:r>
+                          </w:p>
+                          <w:p>
+                            <w:pPr>
+                              <w:spacing w:after="0"/>
+                            </w:pPr>
+                            <w:r>
+                              <w:t>firstname</w:t>
+                            </w:r>
                             <w:r>
                               <w:t xml:space="preserve"> : </w:t>
                             </w:r>
@@ -355,29 +120,9 @@
                             <w:pPr>
                               <w:spacing w:after="0"/>
                             </w:pPr>
-                            <w:proofErr w:type="spellStart"/>
-                            <w:proofErr w:type="gramStart"/>
-                            <w:r>
-                              <w:t>firstname</w:t>
-                            </w:r>
-                            <w:proofErr w:type="spellEnd"/>
-                            <w:proofErr w:type="gramEnd"/>
-                            <w:r>
-                              <w:t xml:space="preserve"> : </w:t>
-                            </w:r>
-                            <w:r>
-                              <w:t>string</w:t>
-                            </w:r>
-                          </w:p>
-                          <w:p>
-                            <w:pPr>
-                              <w:spacing w:after="0"/>
-                            </w:pPr>
-                            <w:proofErr w:type="gramStart"/>
                             <w:r>
                               <w:t>email</w:t>
                             </w:r>
-                            <w:proofErr w:type="gramEnd"/>
                             <w:r>
                               <w:t xml:space="preserve"> : </w:t>
                             </w:r>
@@ -407,7 +152,7 @@
           </mc:Choice>
           <mc:Fallback>
             <w:pict>
-              <v:rect w14:anchorId="6D35F878" id="Rectangle 3" o:spid="_x0000_s1027" style="position:absolute;margin-left:319.95pt;margin-top:8pt;width:2in;height:158.95pt;z-index:251663360;visibility:visible;mso-wrap-style:square;mso-width-percent:0;mso-height-percent:0;mso-wrap-distance-left:9pt;mso-wrap-distance-top:0;mso-wrap-distance-right:9pt;mso-wrap-distance-bottom:0;mso-position-horizontal:absolute;mso-position-horizontal-relative:margin;mso-position-vertical:absolute;mso-position-vertical-relative:text;mso-width-percent:0;mso-height-percent:0;mso-width-relative:margin;mso-height-relative:margin;v-text-anchor:middle" o:gfxdata="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" fillcolor="#4472c4 [3204]" strokecolor="#1f3763 [1604]" strokeweight="1pt">
+              <v:rect w14:anchorId="6D35F878" id="Rectangle 3" o:spid="_x0000_s1026" style="position:absolute;margin-left:319.95pt;margin-top:8pt;width:2in;height:158.95pt;z-index:251663360;visibility:visible;mso-wrap-style:square;mso-width-percent:0;mso-height-percent:0;mso-wrap-distance-left:9pt;mso-wrap-distance-top:0;mso-wrap-distance-right:9pt;mso-wrap-distance-bottom:0;mso-position-horizontal:absolute;mso-position-horizontal-relative:margin;mso-position-vertical:absolute;mso-position-vertical-relative:text;mso-width-percent:0;mso-height-percent:0;mso-width-relative:margin;mso-height-relative:margin;v-text-anchor:middle" o:gfxdata="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" fillcolor="#4472c4 [3204]" strokecolor="#1f3763 [1604]" strokeweight="1pt">
                 <v:textbox>
                   <w:txbxContent>
                     <w:p>
@@ -423,26 +168,28 @@
                       <w:pPr>
                         <w:spacing w:after="0"/>
                       </w:pPr>
-                      <w:proofErr w:type="gramStart"/>
-                      <w:r>
-                        <w:t>id</w:t>
-                      </w:r>
-                      <w:proofErr w:type="gramEnd"/>
-                      <w:r>
-                        <w:t> : long</w:t>
-                      </w:r>
-                    </w:p>
-                    <w:p>
-                      <w:pPr>
-                        <w:spacing w:after="0"/>
-                      </w:pPr>
-                      <w:proofErr w:type="spellStart"/>
-                      <w:proofErr w:type="gramStart"/>
-                      <w:r>
-                        <w:t>name</w:t>
-                      </w:r>
-                      <w:proofErr w:type="spellEnd"/>
-                      <w:proofErr w:type="gramEnd"/>
+                      <w:r>
+                        <w:t>id : long</w:t>
+                      </w:r>
+                    </w:p>
+                    <w:p>
+                      <w:pPr>
+                        <w:spacing w:after="0"/>
+                      </w:pPr>
+                      <w:r>
+                        <w:t xml:space="preserve">name : </w:t>
+                      </w:r>
+                      <w:r>
+                        <w:t>string</w:t>
+                      </w:r>
+                    </w:p>
+                    <w:p>
+                      <w:pPr>
+                        <w:spacing w:after="0"/>
+                      </w:pPr>
+                      <w:r>
+                        <w:t>firstname</w:t>
+                      </w:r>
                       <w:r>
                         <w:t xml:space="preserve"> : </w:t>
                       </w:r>
@@ -454,29 +201,9 @@
                       <w:pPr>
                         <w:spacing w:after="0"/>
                       </w:pPr>
-                      <w:proofErr w:type="spellStart"/>
-                      <w:proofErr w:type="gramStart"/>
-                      <w:r>
-                        <w:t>firstname</w:t>
-                      </w:r>
-                      <w:proofErr w:type="spellEnd"/>
-                      <w:proofErr w:type="gramEnd"/>
-                      <w:r>
-                        <w:t xml:space="preserve"> : </w:t>
-                      </w:r>
-                      <w:r>
-                        <w:t>string</w:t>
-                      </w:r>
-                    </w:p>
-                    <w:p>
-                      <w:pPr>
-                        <w:spacing w:after="0"/>
-                      </w:pPr>
-                      <w:proofErr w:type="gramStart"/>
                       <w:r>
                         <w:t>email</w:t>
                       </w:r>
-                      <w:proofErr w:type="gramEnd"/>
                       <w:r>
                         <w:t xml:space="preserve"> : </w:t>
                       </w:r>
@@ -556,16 +283,11 @@
                             <w:pPr>
                               <w:spacing w:after="0"/>
                             </w:pPr>
-                            <w:proofErr w:type="gramStart"/>
                             <w:r>
                               <w:t>i</w:t>
                             </w:r>
                             <w:r>
-                              <w:t>d</w:t>
-                            </w:r>
-                            <w:proofErr w:type="gramEnd"/>
-                            <w:r>
-                              <w:t xml:space="preserve"> : </w:t>
+                              <w:t xml:space="preserve">d : </w:t>
                             </w:r>
                             <w:r>
                               <w:t>l</w:t>
@@ -578,69 +300,65 @@
                             <w:pPr>
                               <w:spacing w:after="0"/>
                             </w:pPr>
-                            <w:proofErr w:type="spellStart"/>
-                            <w:proofErr w:type="gramStart"/>
                             <w:r>
                               <w:t>n</w:t>
                             </w:r>
                             <w:r>
-                              <w:t>ame</w:t>
-                            </w:r>
-                            <w:proofErr w:type="spellEnd"/>
-                            <w:proofErr w:type="gramEnd"/>
-                            <w:r>
-                              <w:t> : string</w:t>
-                            </w:r>
-                          </w:p>
-                          <w:p>
-                            <w:pPr>
-                              <w:spacing w:after="0"/>
-                            </w:pPr>
-                            <w:proofErr w:type="spellStart"/>
-                            <w:proofErr w:type="gramStart"/>
+                              <w:t>ame : string</w:t>
+                            </w:r>
+                          </w:p>
+                          <w:p>
+                            <w:pPr>
+                              <w:spacing w:after="0"/>
+                            </w:pPr>
                             <w:r>
                               <w:t>f</w:t>
                             </w:r>
                             <w:r>
-                              <w:t>irstname</w:t>
-                            </w:r>
-                            <w:proofErr w:type="spellEnd"/>
-                            <w:proofErr w:type="gramEnd"/>
-                            <w:r>
-                              <w:t> : string</w:t>
-                            </w:r>
-                          </w:p>
-                          <w:p>
-                            <w:pPr>
-                              <w:spacing w:after="0"/>
-                            </w:pPr>
-                            <w:proofErr w:type="spellStart"/>
-                            <w:proofErr w:type="gramStart"/>
+                              <w:t>irstname : string</w:t>
+                            </w:r>
+                          </w:p>
+                          <w:p>
+                            <w:pPr>
+                              <w:spacing w:after="0"/>
+                            </w:pPr>
                             <w:r>
                               <w:t>r</w:t>
                             </w:r>
                             <w:r>
-                              <w:t>ole</w:t>
-                            </w:r>
-                            <w:proofErr w:type="spellEnd"/>
-                            <w:proofErr w:type="gramEnd"/>
-                            <w:r>
-                              <w:t> : string (user | admin)</w:t>
-                            </w:r>
-                          </w:p>
-                          <w:p>
-                            <w:pPr>
-                              <w:spacing w:after="0"/>
-                            </w:pPr>
-                            <w:proofErr w:type="spellStart"/>
-                            <w:proofErr w:type="gramStart"/>
-                            <w:r>
-                              <w:t>lastConnexion</w:t>
-                            </w:r>
-                            <w:proofErr w:type="spellEnd"/>
-                            <w:proofErr w:type="gramEnd"/>
-                            <w:r>
-                              <w:t> : date</w:t>
+                              <w:t>ole : string (user | admin)</w:t>
+                            </w:r>
+                          </w:p>
+                          <w:p>
+                            <w:pPr>
+                              <w:spacing w:after="0"/>
+                            </w:pPr>
+                            <w:r>
+                              <w:t>lastConnexion : date</w:t>
+                            </w:r>
+                          </w:p>
+                          <w:p>
+                            <w:pPr>
+                              <w:spacing w:after="0" w:line="240" w:lineRule="auto"/>
+                            </w:pPr>
+                            <w:r>
+                              <w:t>Login : string</w:t>
+                            </w:r>
+                          </w:p>
+                          <w:p>
+                            <w:pPr>
+                              <w:spacing w:after="0" w:line="240" w:lineRule="auto"/>
+                            </w:pPr>
+                            <w:r>
+                              <w:t>Password : string</w:t>
+                            </w:r>
+                          </w:p>
+                          <w:p>
+                            <w:pPr>
+                              <w:spacing w:after="0"/>
+                            </w:pPr>
+                            <w:r>
+                              <w:t>firstConnection : boolean</w:t>
                             </w:r>
                           </w:p>
                         </w:txbxContent>
@@ -662,7 +380,7 @@
           </mc:Choice>
           <mc:Fallback>
             <w:pict>
-              <v:rect w14:anchorId="76EAEC85" id="Rectangle 1" o:spid="_x0000_s1028" style="position:absolute;margin-left:0;margin-top:8.2pt;width:2in;height:162.3pt;z-index:251659264;visibility:visible;mso-wrap-style:square;mso-width-percent:0;mso-wrap-distance-left:9pt;mso-wrap-distance-top:0;mso-wrap-distance-right:9pt;mso-wrap-distance-bottom:0;mso-position-horizontal:left;mso-position-horizontal-relative:margin;mso-position-vertical:absolute;mso-position-vertical-relative:text;mso-width-percent:0;mso-width-relative:margin;v-text-anchor:middle" o:gfxdata="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" fillcolor="#4472c4 [3204]" strokecolor="#1f3763 [1604]" strokeweight="1pt">
+              <v:rect w14:anchorId="76EAEC85" id="Rectangle 1" o:spid="_x0000_s1027" style="position:absolute;margin-left:0;margin-top:8.2pt;width:2in;height:162.3pt;z-index:251659264;visibility:visible;mso-wrap-style:square;mso-width-percent:0;mso-wrap-distance-left:9pt;mso-wrap-distance-top:0;mso-wrap-distance-right:9pt;mso-wrap-distance-bottom:0;mso-position-horizontal:left;mso-position-horizontal-relative:margin;mso-position-vertical:absolute;mso-position-vertical-relative:text;mso-width-percent:0;mso-width-relative:margin;v-text-anchor:middle" o:gfxdata="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" fillcolor="#4472c4 [3204]" strokecolor="#1f3763 [1604]" strokeweight="1pt">
                 <v:textbox>
                   <w:txbxContent>
                     <w:p>
@@ -678,16 +396,11 @@
                       <w:pPr>
                         <w:spacing w:after="0"/>
                       </w:pPr>
-                      <w:proofErr w:type="gramStart"/>
                       <w:r>
                         <w:t>i</w:t>
                       </w:r>
                       <w:r>
-                        <w:t>d</w:t>
-                      </w:r>
-                      <w:proofErr w:type="gramEnd"/>
-                      <w:r>
-                        <w:t xml:space="preserve"> : </w:t>
+                        <w:t xml:space="preserve">d : </w:t>
                       </w:r>
                       <w:r>
                         <w:t>l</w:t>
@@ -700,69 +413,65 @@
                       <w:pPr>
                         <w:spacing w:after="0"/>
                       </w:pPr>
-                      <w:proofErr w:type="spellStart"/>
-                      <w:proofErr w:type="gramStart"/>
                       <w:r>
                         <w:t>n</w:t>
                       </w:r>
                       <w:r>
-                        <w:t>ame</w:t>
-                      </w:r>
-                      <w:proofErr w:type="spellEnd"/>
-                      <w:proofErr w:type="gramEnd"/>
-                      <w:r>
-                        <w:t> : string</w:t>
-                      </w:r>
-                    </w:p>
-                    <w:p>
-                      <w:pPr>
-                        <w:spacing w:after="0"/>
-                      </w:pPr>
-                      <w:proofErr w:type="spellStart"/>
-                      <w:proofErr w:type="gramStart"/>
+                        <w:t>ame : string</w:t>
+                      </w:r>
+                    </w:p>
+                    <w:p>
+                      <w:pPr>
+                        <w:spacing w:after="0"/>
+                      </w:pPr>
                       <w:r>
                         <w:t>f</w:t>
                       </w:r>
                       <w:r>
-                        <w:t>irstname</w:t>
-                      </w:r>
-                      <w:proofErr w:type="spellEnd"/>
-                      <w:proofErr w:type="gramEnd"/>
-                      <w:r>
-                        <w:t> : string</w:t>
-                      </w:r>
-                    </w:p>
-                    <w:p>
-                      <w:pPr>
-                        <w:spacing w:after="0"/>
-                      </w:pPr>
-                      <w:proofErr w:type="spellStart"/>
-                      <w:proofErr w:type="gramStart"/>
+                        <w:t>irstname : string</w:t>
+                      </w:r>
+                    </w:p>
+                    <w:p>
+                      <w:pPr>
+                        <w:spacing w:after="0"/>
+                      </w:pPr>
                       <w:r>
                         <w:t>r</w:t>
                       </w:r>
                       <w:r>
-                        <w:t>ole</w:t>
-                      </w:r>
-                      <w:proofErr w:type="spellEnd"/>
-                      <w:proofErr w:type="gramEnd"/>
-                      <w:r>
-                        <w:t> : string (user | admin)</w:t>
-                      </w:r>
-                    </w:p>
-                    <w:p>
-                      <w:pPr>
-                        <w:spacing w:after="0"/>
-                      </w:pPr>
-                      <w:proofErr w:type="spellStart"/>
-                      <w:proofErr w:type="gramStart"/>
-                      <w:r>
-                        <w:t>lastConnexion</w:t>
-                      </w:r>
-                      <w:proofErr w:type="spellEnd"/>
-                      <w:proofErr w:type="gramEnd"/>
-                      <w:r>
-                        <w:t> : date</w:t>
+                        <w:t>ole : string (user | admin)</w:t>
+                      </w:r>
+                    </w:p>
+                    <w:p>
+                      <w:pPr>
+                        <w:spacing w:after="0"/>
+                      </w:pPr>
+                      <w:r>
+                        <w:t>lastConnexion : date</w:t>
+                      </w:r>
+                    </w:p>
+                    <w:p>
+                      <w:pPr>
+                        <w:spacing w:after="0" w:line="240" w:lineRule="auto"/>
+                      </w:pPr>
+                      <w:r>
+                        <w:t>Login : string</w:t>
+                      </w:r>
+                    </w:p>
+                    <w:p>
+                      <w:pPr>
+                        <w:spacing w:after="0" w:line="240" w:lineRule="auto"/>
+                      </w:pPr>
+                      <w:r>
+                        <w:t>Password : string</w:t>
+                      </w:r>
+                    </w:p>
+                    <w:p>
+                      <w:pPr>
+                        <w:spacing w:after="0"/>
+                      </w:pPr>
+                      <w:r>
+                        <w:t>firstConnection : boolean</w:t>
                       </w:r>
                     </w:p>
                   </w:txbxContent>
@@ -775,8 +484,6 @@
       </w:r>
     </w:p>
     <w:p>
-      <w:bookmarkStart w:id="0" w:name="_GoBack"/>
-      <w:bookmarkEnd w:id="0"/>
       <w:r>
         <w:rPr>
           <w:noProof/>
@@ -855,7 +562,7 @@
                 <v:stroke joinstyle="miter"/>
                 <v:path gradientshapeok="t" o:connecttype="rect"/>
               </v:shapetype>
-              <v:shape id="Zone de texte 2" o:spid="_x0000_s1029" type="#_x0000_t202" style="position:absolute;margin-left:245.75pt;margin-top:412.45pt;width:33.4pt;height:23.8pt;z-index:251674624;visibility:visible;mso-wrap-style:square;mso-width-percent:0;mso-height-percent:0;mso-wrap-distance-left:9pt;mso-wrap-distance-top:3.6pt;mso-wrap-distance-right:9pt;mso-wrap-distance-bottom:3.6pt;mso-position-horizontal:absolute;mso-position-horizontal-relative:text;mso-position-vertical:absolute;mso-position-vertical-relative:text;mso-width-percent:0;mso-height-percent:0;mso-width-relative:margin;mso-height-relative:margin;v-text-anchor:top" o:gfxdata="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">
+              <v:shape id="Zone de texte 2" o:spid="_x0000_s1028" type="#_x0000_t202" style="position:absolute;margin-left:245.75pt;margin-top:412.45pt;width:33.4pt;height:23.8pt;z-index:251674624;visibility:visible;mso-wrap-style:square;mso-width-percent:0;mso-height-percent:0;mso-wrap-distance-left:9pt;mso-wrap-distance-top:3.6pt;mso-wrap-distance-right:9pt;mso-wrap-distance-bottom:3.6pt;mso-position-horizontal:absolute;mso-position-horizontal-relative:text;mso-position-vertical:absolute;mso-position-vertical-relative:text;mso-width-percent:0;mso-height-percent:0;mso-width-relative:margin;mso-height-relative:margin;v-text-anchor:top" o:gfxdata="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">
                 <v:textbox>
                   <w:txbxContent>
                     <w:p>
@@ -945,7 +652,7 @@
           </mc:Choice>
           <mc:Fallback>
             <w:pict>
-              <v:shape w14:anchorId="1A5CCDE7" id="_x0000_s1030" type="#_x0000_t202" style="position:absolute;margin-left:370.35pt;margin-top:202.6pt;width:33.4pt;height:23.8pt;z-index:251672576;visibility:visible;mso-wrap-style:square;mso-width-percent:0;mso-height-percent:0;mso-wrap-distance-left:9pt;mso-wrap-distance-top:3.6pt;mso-wrap-distance-right:9pt;mso-wrap-distance-bottom:3.6pt;mso-position-horizontal:absolute;mso-position-horizontal-relative:text;mso-position-vertical:absolute;mso-position-vertical-relative:text;mso-width-percent:0;mso-height-percent:0;mso-width-relative:margin;mso-height-relative:margin;v-text-anchor:top" o:gfxdata="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">
+              <v:shape w14:anchorId="1A5CCDE7" id="_x0000_s1029" type="#_x0000_t202" style="position:absolute;margin-left:370.35pt;margin-top:202.6pt;width:33.4pt;height:23.8pt;z-index:251672576;visibility:visible;mso-wrap-style:square;mso-width-percent:0;mso-height-percent:0;mso-wrap-distance-left:9pt;mso-wrap-distance-top:3.6pt;mso-wrap-distance-right:9pt;mso-wrap-distance-bottom:3.6pt;mso-position-horizontal:absolute;mso-position-horizontal-relative:text;mso-position-vertical:absolute;mso-position-vertical-relative:text;mso-width-percent:0;mso-height-percent:0;mso-width-relative:margin;mso-height-relative:margin;v-text-anchor:top" o:gfxdata="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">
                 <v:textbox>
                   <w:txbxContent>
                     <w:p>
@@ -1035,7 +742,7 @@
           </mc:Choice>
           <mc:Fallback>
             <w:pict>
-              <v:shape w14:anchorId="5A5A0C9B" id="_x0000_s1031" type="#_x0000_t202" style="position:absolute;margin-left:64.8pt;margin-top:191.7pt;width:33.4pt;height:23.8pt;z-index:251670528;visibility:visible;mso-wrap-style:square;mso-width-percent:0;mso-height-percent:0;mso-wrap-distance-left:9pt;mso-wrap-distance-top:3.6pt;mso-wrap-distance-right:9pt;mso-wrap-distance-bottom:3.6pt;mso-position-horizontal:absolute;mso-position-horizontal-relative:text;mso-position-vertical:absolute;mso-position-vertical-relative:text;mso-width-percent:0;mso-height-percent:0;mso-width-relative:margin;mso-height-relative:margin;v-text-anchor:top" o:gfxdata="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">
+              <v:shape w14:anchorId="5A5A0C9B" id="_x0000_s1030" type="#_x0000_t202" style="position:absolute;margin-left:64.8pt;margin-top:191.7pt;width:33.4pt;height:23.8pt;z-index:251670528;visibility:visible;mso-wrap-style:square;mso-width-percent:0;mso-height-percent:0;mso-wrap-distance-left:9pt;mso-wrap-distance-top:3.6pt;mso-wrap-distance-right:9pt;mso-wrap-distance-bottom:3.6pt;mso-position-horizontal:absolute;mso-position-horizontal-relative:text;mso-position-vertical:absolute;mso-position-vertical-relative:text;mso-width-percent:0;mso-height-percent:0;mso-width-relative:margin;mso-height-relative:margin;v-text-anchor:top" o:gfxdata="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">
                 <v:textbox>
                   <w:txbxContent>
                     <w:p>
@@ -1296,120 +1003,72 @@
                               <w:spacing w:after="0"/>
                               <w:jc w:val="center"/>
                             </w:pPr>
-                            <w:proofErr w:type="spellStart"/>
                             <w:r>
                               <w:t>Order</w:t>
                             </w:r>
-                            <w:proofErr w:type="spellEnd"/>
-                          </w:p>
-                          <w:p>
-                            <w:pPr>
-                              <w:spacing w:after="0"/>
-                            </w:pPr>
-                            <w:proofErr w:type="gramStart"/>
-                            <w:r>
-                              <w:t>id</w:t>
-                            </w:r>
-                            <w:proofErr w:type="gramEnd"/>
-                            <w:r>
-                              <w:t> : long</w:t>
-                            </w:r>
-                          </w:p>
-                          <w:p>
-                            <w:pPr>
-                              <w:spacing w:after="0"/>
-                            </w:pPr>
-                            <w:proofErr w:type="spellStart"/>
-                            <w:proofErr w:type="gramStart"/>
-                            <w:r>
-                              <w:t>orderGroup</w:t>
-                            </w:r>
-                            <w:proofErr w:type="spellEnd"/>
-                            <w:proofErr w:type="gramEnd"/>
-                            <w:r>
-                              <w:t> : long</w:t>
-                            </w:r>
-                          </w:p>
-                          <w:p>
-                            <w:pPr>
-                              <w:spacing w:after="0"/>
-                            </w:pPr>
-                            <w:proofErr w:type="spellStart"/>
-                            <w:proofErr w:type="gramStart"/>
-                            <w:r>
-                              <w:t>product</w:t>
-                            </w:r>
-                            <w:proofErr w:type="spellEnd"/>
-                            <w:proofErr w:type="gramEnd"/>
-                            <w:r>
-                              <w:t> : PRODUCT</w:t>
-                            </w:r>
-                          </w:p>
-                          <w:p>
-                            <w:pPr>
-                              <w:spacing w:after="0"/>
-                            </w:pPr>
-                            <w:proofErr w:type="spellStart"/>
-                            <w:proofErr w:type="gramStart"/>
-                            <w:r>
-                              <w:t>quantity</w:t>
-                            </w:r>
-                            <w:proofErr w:type="spellEnd"/>
-                            <w:proofErr w:type="gramEnd"/>
-                            <w:r>
-                              <w:t> : long</w:t>
-                            </w:r>
-                          </w:p>
-                          <w:p>
-                            <w:pPr>
-                              <w:spacing w:after="0"/>
-                            </w:pPr>
-                            <w:proofErr w:type="gramStart"/>
-                            <w:r>
-                              <w:t>saler</w:t>
-                            </w:r>
-                            <w:proofErr w:type="gramEnd"/>
-                            <w:r>
-                              <w:t> : USER</w:t>
-                            </w:r>
-                          </w:p>
-                          <w:p>
-                            <w:pPr>
-                              <w:spacing w:after="0"/>
-                            </w:pPr>
-                            <w:proofErr w:type="gramStart"/>
-                            <w:r>
-                              <w:t>client</w:t>
-                            </w:r>
-                            <w:proofErr w:type="gramEnd"/>
-                            <w:r>
-                              <w:t> : CLIENT</w:t>
-                            </w:r>
-                          </w:p>
-                          <w:p>
-                            <w:pPr>
-                              <w:spacing w:after="0"/>
-                            </w:pPr>
-                            <w:proofErr w:type="gramStart"/>
-                            <w:r>
-                              <w:t>date</w:t>
-                            </w:r>
-                            <w:proofErr w:type="gramEnd"/>
-                            <w:r>
-                              <w:t> : date</w:t>
-                            </w:r>
-                          </w:p>
-                          <w:p>
-                            <w:pPr>
-                              <w:spacing w:after="0"/>
-                            </w:pPr>
-                            <w:proofErr w:type="gramStart"/>
-                            <w:r>
-                              <w:t>state</w:t>
-                            </w:r>
-                            <w:proofErr w:type="gramEnd"/>
-                            <w:r>
-                              <w:t> : string</w:t>
+                          </w:p>
+                          <w:p>
+                            <w:pPr>
+                              <w:spacing w:after="0"/>
+                            </w:pPr>
+                            <w:r>
+                              <w:t>id : long</w:t>
+                            </w:r>
+                          </w:p>
+                          <w:p>
+                            <w:pPr>
+                              <w:spacing w:after="0"/>
+                            </w:pPr>
+                            <w:r>
+                              <w:t>orderGroup : long</w:t>
+                            </w:r>
+                          </w:p>
+                          <w:p>
+                            <w:pPr>
+                              <w:spacing w:after="0"/>
+                            </w:pPr>
+                            <w:r>
+                              <w:t>product : PRODUCT</w:t>
+                            </w:r>
+                          </w:p>
+                          <w:p>
+                            <w:pPr>
+                              <w:spacing w:after="0"/>
+                            </w:pPr>
+                            <w:r>
+                              <w:t>quantity : long</w:t>
+                            </w:r>
+                          </w:p>
+                          <w:p>
+                            <w:pPr>
+                              <w:spacing w:after="0"/>
+                            </w:pPr>
+                            <w:r>
+                              <w:t>saler : USER</w:t>
+                            </w:r>
+                          </w:p>
+                          <w:p>
+                            <w:pPr>
+                              <w:spacing w:after="0"/>
+                            </w:pPr>
+                            <w:r>
+                              <w:t>client : CLIENT</w:t>
+                            </w:r>
+                          </w:p>
+                          <w:p>
+                            <w:pPr>
+                              <w:spacing w:after="0"/>
+                            </w:pPr>
+                            <w:r>
+                              <w:t>date : date</w:t>
+                            </w:r>
+                          </w:p>
+                          <w:p>
+                            <w:pPr>
+                              <w:spacing w:after="0"/>
+                            </w:pPr>
+                            <w:r>
+                              <w:t>state : string</w:t>
                             </w:r>
                           </w:p>
                         </w:txbxContent>
@@ -1434,7 +1093,7 @@
           </mc:Choice>
           <mc:Fallback>
             <w:pict>
-              <v:rect w14:anchorId="37B93438" id="Rectangle 2" o:spid="_x0000_s1032" style="position:absolute;margin-left:0;margin-top:202.1pt;width:2in;height:158.95pt;z-index:251661312;visibility:visible;mso-wrap-style:square;mso-width-percent:0;mso-height-percent:0;mso-wrap-distance-left:9pt;mso-wrap-distance-top:0;mso-wrap-distance-right:9pt;mso-wrap-distance-bottom:0;mso-position-horizontal:center;mso-position-horizontal-relative:margin;mso-position-vertical:absolute;mso-position-vertical-relative:text;mso-width-percent:0;mso-height-percent:0;mso-width-relative:margin;mso-height-relative:margin;v-text-anchor:middle" o:gfxdata="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" fillcolor="#4472c4 [3204]" strokecolor="#1f3763 [1604]" strokeweight="1pt">
+              <v:rect w14:anchorId="37B93438" id="Rectangle 2" o:spid="_x0000_s1031" style="position:absolute;margin-left:0;margin-top:202.1pt;width:2in;height:158.95pt;z-index:251661312;visibility:visible;mso-wrap-style:square;mso-width-percent:0;mso-height-percent:0;mso-wrap-distance-left:9pt;mso-wrap-distance-top:0;mso-wrap-distance-right:9pt;mso-wrap-distance-bottom:0;mso-position-horizontal:center;mso-position-horizontal-relative:margin;mso-position-vertical:absolute;mso-position-vertical-relative:text;mso-width-percent:0;mso-height-percent:0;mso-width-relative:margin;mso-height-relative:margin;v-text-anchor:middle" o:gfxdata="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" fillcolor="#4472c4 [3204]" strokecolor="#1f3763 [1604]" strokeweight="1pt">
                 <v:textbox>
                   <w:txbxContent>
                     <w:p>
@@ -1442,120 +1101,72 @@
                         <w:spacing w:after="0"/>
                         <w:jc w:val="center"/>
                       </w:pPr>
-                      <w:proofErr w:type="spellStart"/>
                       <w:r>
                         <w:t>Order</w:t>
                       </w:r>
-                      <w:proofErr w:type="spellEnd"/>
-                    </w:p>
-                    <w:p>
-                      <w:pPr>
-                        <w:spacing w:after="0"/>
-                      </w:pPr>
-                      <w:proofErr w:type="gramStart"/>
-                      <w:r>
-                        <w:t>id</w:t>
-                      </w:r>
-                      <w:proofErr w:type="gramEnd"/>
-                      <w:r>
-                        <w:t> : long</w:t>
-                      </w:r>
-                    </w:p>
-                    <w:p>
-                      <w:pPr>
-                        <w:spacing w:after="0"/>
-                      </w:pPr>
-                      <w:proofErr w:type="spellStart"/>
-                      <w:proofErr w:type="gramStart"/>
-                      <w:r>
-                        <w:t>orderGroup</w:t>
-                      </w:r>
-                      <w:proofErr w:type="spellEnd"/>
-                      <w:proofErr w:type="gramEnd"/>
-                      <w:r>
-                        <w:t> : long</w:t>
-                      </w:r>
-                    </w:p>
-                    <w:p>
-                      <w:pPr>
-                        <w:spacing w:after="0"/>
-                      </w:pPr>
-                      <w:proofErr w:type="spellStart"/>
-                      <w:proofErr w:type="gramStart"/>
-                      <w:r>
-                        <w:t>product</w:t>
-                      </w:r>
-                      <w:proofErr w:type="spellEnd"/>
-                      <w:proofErr w:type="gramEnd"/>
-                      <w:r>
-                        <w:t> : PRODUCT</w:t>
-                      </w:r>
-                    </w:p>
-                    <w:p>
-                      <w:pPr>
-                        <w:spacing w:after="0"/>
-                      </w:pPr>
-                      <w:proofErr w:type="spellStart"/>
-                      <w:proofErr w:type="gramStart"/>
-                      <w:r>
-                        <w:t>quantity</w:t>
-                      </w:r>
-                      <w:proofErr w:type="spellEnd"/>
-                      <w:proofErr w:type="gramEnd"/>
-                      <w:r>
-                        <w:t> : long</w:t>
-                      </w:r>
-                    </w:p>
-                    <w:p>
-                      <w:pPr>
-                        <w:spacing w:after="0"/>
-                      </w:pPr>
-                      <w:proofErr w:type="gramStart"/>
-                      <w:r>
-                        <w:t>saler</w:t>
-                      </w:r>
-                      <w:proofErr w:type="gramEnd"/>
-                      <w:r>
-                        <w:t> : USER</w:t>
-                      </w:r>
-                    </w:p>
-                    <w:p>
-                      <w:pPr>
-                        <w:spacing w:after="0"/>
-                      </w:pPr>
-                      <w:proofErr w:type="gramStart"/>
-                      <w:r>
-                        <w:t>client</w:t>
-                      </w:r>
-                      <w:proofErr w:type="gramEnd"/>
-                      <w:r>
-                        <w:t> : CLIENT</w:t>
-                      </w:r>
-                    </w:p>
-                    <w:p>
-                      <w:pPr>
-                        <w:spacing w:after="0"/>
-                      </w:pPr>
-                      <w:proofErr w:type="gramStart"/>
-                      <w:r>
-                        <w:t>date</w:t>
-                      </w:r>
-                      <w:proofErr w:type="gramEnd"/>
-                      <w:r>
-                        <w:t> : date</w:t>
-                      </w:r>
-                    </w:p>
-                    <w:p>
-                      <w:pPr>
-                        <w:spacing w:after="0"/>
-                      </w:pPr>
-                      <w:proofErr w:type="gramStart"/>
-                      <w:r>
-                        <w:t>state</w:t>
-                      </w:r>
-                      <w:proofErr w:type="gramEnd"/>
-                      <w:r>
-                        <w:t> : string</w:t>
+                    </w:p>
+                    <w:p>
+                      <w:pPr>
+                        <w:spacing w:after="0"/>
+                      </w:pPr>
+                      <w:r>
+                        <w:t>id : long</w:t>
+                      </w:r>
+                    </w:p>
+                    <w:p>
+                      <w:pPr>
+                        <w:spacing w:after="0"/>
+                      </w:pPr>
+                      <w:r>
+                        <w:t>orderGroup : long</w:t>
+                      </w:r>
+                    </w:p>
+                    <w:p>
+                      <w:pPr>
+                        <w:spacing w:after="0"/>
+                      </w:pPr>
+                      <w:r>
+                        <w:t>product : PRODUCT</w:t>
+                      </w:r>
+                    </w:p>
+                    <w:p>
+                      <w:pPr>
+                        <w:spacing w:after="0"/>
+                      </w:pPr>
+                      <w:r>
+                        <w:t>quantity : long</w:t>
+                      </w:r>
+                    </w:p>
+                    <w:p>
+                      <w:pPr>
+                        <w:spacing w:after="0"/>
+                      </w:pPr>
+                      <w:r>
+                        <w:t>saler : USER</w:t>
+                      </w:r>
+                    </w:p>
+                    <w:p>
+                      <w:pPr>
+                        <w:spacing w:after="0"/>
+                      </w:pPr>
+                      <w:r>
+                        <w:t>client : CLIENT</w:t>
+                      </w:r>
+                    </w:p>
+                    <w:p>
+                      <w:pPr>
+                        <w:spacing w:after="0"/>
+                      </w:pPr>
+                      <w:r>
+                        <w:t>date : date</w:t>
+                      </w:r>
+                    </w:p>
+                    <w:p>
+                      <w:pPr>
+                        <w:spacing w:after="0"/>
+                      </w:pPr>
+                      <w:r>
+                        <w:t>state : string</w:t>
                       </w:r>
                     </w:p>
                   </w:txbxContent>
@@ -1622,83 +1233,48 @@
                               <w:spacing w:after="0"/>
                               <w:jc w:val="center"/>
                             </w:pPr>
-                            <w:proofErr w:type="spellStart"/>
-                            <w:proofErr w:type="gramStart"/>
                             <w:r>
                               <w:t>product</w:t>
                             </w:r>
-                            <w:proofErr w:type="spellEnd"/>
-                            <w:proofErr w:type="gramEnd"/>
-                          </w:p>
-                          <w:p>
-                            <w:pPr>
-                              <w:spacing w:after="0"/>
-                            </w:pPr>
-                            <w:proofErr w:type="gramStart"/>
-                            <w:r>
-                              <w:t>id</w:t>
-                            </w:r>
-                            <w:proofErr w:type="gramEnd"/>
-                            <w:r>
-                              <w:t> : long</w:t>
-                            </w:r>
-                          </w:p>
-                          <w:p>
-                            <w:pPr>
-                              <w:spacing w:after="0"/>
-                            </w:pPr>
-                            <w:proofErr w:type="spellStart"/>
-                            <w:proofErr w:type="gramStart"/>
-                            <w:r>
-                              <w:t>name</w:t>
-                            </w:r>
-                            <w:proofErr w:type="spellEnd"/>
-                            <w:proofErr w:type="gramEnd"/>
-                            <w:r>
-                              <w:t> : string</w:t>
-                            </w:r>
-                          </w:p>
-                          <w:p>
-                            <w:pPr>
-                              <w:spacing w:after="0"/>
-                            </w:pPr>
-                            <w:proofErr w:type="gramStart"/>
-                            <w:r>
-                              <w:t>description</w:t>
-                            </w:r>
-                            <w:proofErr w:type="gramEnd"/>
-                            <w:r>
-                              <w:t> : string</w:t>
-                            </w:r>
-                          </w:p>
-                          <w:p>
-                            <w:pPr>
-                              <w:spacing w:after="0"/>
-                            </w:pPr>
-                            <w:proofErr w:type="spellStart"/>
-                            <w:proofErr w:type="gramStart"/>
-                            <w:r>
-                              <w:t>price</w:t>
-                            </w:r>
-                            <w:proofErr w:type="spellEnd"/>
-                            <w:proofErr w:type="gramEnd"/>
-                            <w:r>
-                              <w:t> : long</w:t>
-                            </w:r>
-                          </w:p>
-                          <w:p>
-                            <w:pPr>
-                              <w:spacing w:after="0"/>
-                            </w:pPr>
-                            <w:proofErr w:type="spellStart"/>
-                            <w:proofErr w:type="gramStart"/>
-                            <w:r>
-                              <w:t>quantity</w:t>
-                            </w:r>
-                            <w:proofErr w:type="spellEnd"/>
-                            <w:proofErr w:type="gramEnd"/>
-                            <w:r>
-                              <w:t> : long</w:t>
+                          </w:p>
+                          <w:p>
+                            <w:pPr>
+                              <w:spacing w:after="0"/>
+                            </w:pPr>
+                            <w:r>
+                              <w:t>id : long</w:t>
+                            </w:r>
+                          </w:p>
+                          <w:p>
+                            <w:pPr>
+                              <w:spacing w:after="0"/>
+                            </w:pPr>
+                            <w:r>
+                              <w:t>name : string</w:t>
+                            </w:r>
+                          </w:p>
+                          <w:p>
+                            <w:pPr>
+                              <w:spacing w:after="0"/>
+                            </w:pPr>
+                            <w:r>
+                              <w:t>description : string</w:t>
+                            </w:r>
+                          </w:p>
+                          <w:p>
+                            <w:pPr>
+                              <w:spacing w:after="0"/>
+                            </w:pPr>
+                            <w:r>
+                              <w:t>price : long</w:t>
+                            </w:r>
+                          </w:p>
+                          <w:p>
+                            <w:pPr>
+                              <w:spacing w:after="0"/>
+                            </w:pPr>
+                            <w:r>
+                              <w:t>quantity : long</w:t>
                             </w:r>
                           </w:p>
                         </w:txbxContent>
@@ -1723,7 +1299,7 @@
           </mc:Choice>
           <mc:Fallback>
             <w:pict>
-              <v:rect w14:anchorId="5DAA46EB" id="Rectangle 4" o:spid="_x0000_s1033" style="position:absolute;margin-left:320.05pt;margin-top:387.1pt;width:2in;height:158.95pt;z-index:251665408;visibility:visible;mso-wrap-style:square;mso-width-percent:0;mso-height-percent:0;mso-wrap-distance-left:9pt;mso-wrap-distance-top:0;mso-wrap-distance-right:9pt;mso-wrap-distance-bottom:0;mso-position-horizontal:absolute;mso-position-horizontal-relative:margin;mso-position-vertical:absolute;mso-position-vertical-relative:text;mso-width-percent:0;mso-height-percent:0;mso-width-relative:margin;mso-height-relative:margin;v-text-anchor:middle" o:gfxdata="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" fillcolor="#4472c4 [3204]" strokecolor="#1f3763 [1604]" strokeweight="1pt">
+              <v:rect w14:anchorId="5DAA46EB" id="Rectangle 4" o:spid="_x0000_s1032" style="position:absolute;margin-left:320.05pt;margin-top:387.1pt;width:2in;height:158.95pt;z-index:251665408;visibility:visible;mso-wrap-style:square;mso-width-percent:0;mso-height-percent:0;mso-wrap-distance-left:9pt;mso-wrap-distance-top:0;mso-wrap-distance-right:9pt;mso-wrap-distance-bottom:0;mso-position-horizontal:absolute;mso-position-horizontal-relative:margin;mso-position-vertical:absolute;mso-position-vertical-relative:text;mso-width-percent:0;mso-height-percent:0;mso-width-relative:margin;mso-height-relative:margin;v-text-anchor:middle" o:gfxdata="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" fillcolor="#4472c4 [3204]" strokecolor="#1f3763 [1604]" strokeweight="1pt">
                 <v:textbox>
                   <w:txbxContent>
                     <w:p>
@@ -1731,83 +1307,48 @@
                         <w:spacing w:after="0"/>
                         <w:jc w:val="center"/>
                       </w:pPr>
-                      <w:proofErr w:type="spellStart"/>
-                      <w:proofErr w:type="gramStart"/>
                       <w:r>
                         <w:t>product</w:t>
                       </w:r>
-                      <w:proofErr w:type="spellEnd"/>
-                      <w:proofErr w:type="gramEnd"/>
-                    </w:p>
-                    <w:p>
-                      <w:pPr>
-                        <w:spacing w:after="0"/>
-                      </w:pPr>
-                      <w:proofErr w:type="gramStart"/>
-                      <w:r>
-                        <w:t>id</w:t>
-                      </w:r>
-                      <w:proofErr w:type="gramEnd"/>
-                      <w:r>
-                        <w:t> : long</w:t>
-                      </w:r>
-                    </w:p>
-                    <w:p>
-                      <w:pPr>
-                        <w:spacing w:after="0"/>
-                      </w:pPr>
-                      <w:proofErr w:type="spellStart"/>
-                      <w:proofErr w:type="gramStart"/>
-                      <w:r>
-                        <w:t>name</w:t>
-                      </w:r>
-                      <w:proofErr w:type="spellEnd"/>
-                      <w:proofErr w:type="gramEnd"/>
-                      <w:r>
-                        <w:t> : string</w:t>
-                      </w:r>
-                    </w:p>
-                    <w:p>
-                      <w:pPr>
-                        <w:spacing w:after="0"/>
-                      </w:pPr>
-                      <w:proofErr w:type="gramStart"/>
-                      <w:r>
-                        <w:t>description</w:t>
-                      </w:r>
-                      <w:proofErr w:type="gramEnd"/>
-                      <w:r>
-                        <w:t> : string</w:t>
-                      </w:r>
-                    </w:p>
-                    <w:p>
-                      <w:pPr>
-                        <w:spacing w:after="0"/>
-                      </w:pPr>
-                      <w:proofErr w:type="spellStart"/>
-                      <w:proofErr w:type="gramStart"/>
-                      <w:r>
-                        <w:t>price</w:t>
-                      </w:r>
-                      <w:proofErr w:type="spellEnd"/>
-                      <w:proofErr w:type="gramEnd"/>
-                      <w:r>
-                        <w:t> : long</w:t>
-                      </w:r>
-                    </w:p>
-                    <w:p>
-                      <w:pPr>
-                        <w:spacing w:after="0"/>
-                      </w:pPr>
-                      <w:proofErr w:type="spellStart"/>
-                      <w:proofErr w:type="gramStart"/>
-                      <w:r>
-                        <w:t>quantity</w:t>
-                      </w:r>
-                      <w:proofErr w:type="spellEnd"/>
-                      <w:proofErr w:type="gramEnd"/>
-                      <w:r>
-                        <w:t> : long</w:t>
+                    </w:p>
+                    <w:p>
+                      <w:pPr>
+                        <w:spacing w:after="0"/>
+                      </w:pPr>
+                      <w:r>
+                        <w:t>id : long</w:t>
+                      </w:r>
+                    </w:p>
+                    <w:p>
+                      <w:pPr>
+                        <w:spacing w:after="0"/>
+                      </w:pPr>
+                      <w:r>
+                        <w:t>name : string</w:t>
+                      </w:r>
+                    </w:p>
+                    <w:p>
+                      <w:pPr>
+                        <w:spacing w:after="0"/>
+                      </w:pPr>
+                      <w:r>
+                        <w:t>description : string</w:t>
+                      </w:r>
+                    </w:p>
+                    <w:p>
+                      <w:pPr>
+                        <w:spacing w:after="0"/>
+                      </w:pPr>
+                      <w:r>
+                        <w:t>price : long</w:t>
+                      </w:r>
+                    </w:p>
+                    <w:p>
+                      <w:pPr>
+                        <w:spacing w:after="0"/>
+                      </w:pPr>
+                      <w:r>
+                        <w:t>quantity : long</w:t>
                       </w:r>
                     </w:p>
                   </w:txbxContent>

</xml_diff>

<commit_message>
jointure avec la table order
</commit_message>
<xml_diff>
--- a/src/main/resources/schema.docx
+++ b/src/main/resources/schema.docx
@@ -1030,6 +1030,11 @@
                             <w:r>
                               <w:t>product : PRODUCT</w:t>
                             </w:r>
+                            <w:r>
+                              <w:t xml:space="preserve"> TODO</w:t>
+                            </w:r>
+                            <w:bookmarkStart w:id="0" w:name="_GoBack"/>
+                            <w:bookmarkEnd w:id="0"/>
                           </w:p>
                           <w:p>
                             <w:pPr>
@@ -1053,6 +1058,9 @@
                             </w:pPr>
                             <w:r>
                               <w:t>client : CLIENT</w:t>
+                            </w:r>
+                            <w:r>
+                              <w:t xml:space="preserve"> TODO</w:t>
                             </w:r>
                           </w:p>
                           <w:p>
@@ -1128,6 +1136,11 @@
                       <w:r>
                         <w:t>product : PRODUCT</w:t>
                       </w:r>
+                      <w:r>
+                        <w:t xml:space="preserve"> TODO</w:t>
+                      </w:r>
+                      <w:bookmarkStart w:id="1" w:name="_GoBack"/>
+                      <w:bookmarkEnd w:id="1"/>
                     </w:p>
                     <w:p>
                       <w:pPr>
@@ -1151,6 +1164,9 @@
                       </w:pPr>
                       <w:r>
                         <w:t>client : CLIENT</w:t>
+                      </w:r>
+                      <w:r>
+                        <w:t xml:space="preserve"> TODO</w:t>
                       </w:r>
                     </w:p>
                     <w:p>

</xml_diff>

<commit_message>
ajout du champ isActive au profil user
</commit_message>
<xml_diff>
--- a/src/main/resources/schema.docx
+++ b/src/main/resources/schema.docx
@@ -11,7 +11,6 @@
           <w:szCs w:val="28"/>
         </w:rPr>
       </w:pPr>
-      <w:proofErr w:type="spellStart"/>
       <w:r>
         <w:rPr>
           <w:b/>
@@ -21,7 +20,6 @@
         </w:rPr>
         <w:t>OrderBoard</w:t>
       </w:r>
-      <w:proofErr w:type="spellEnd"/>
     </w:p>
     <w:p/>
     <w:p>
@@ -102,12 +100,10 @@
                             <w:pPr>
                               <w:spacing w:after="0"/>
                             </w:pPr>
-                            <w:proofErr w:type="spellStart"/>
                             <w:proofErr w:type="gramStart"/>
                             <w:r>
                               <w:t>name</w:t>
                             </w:r>
-                            <w:proofErr w:type="spellEnd"/>
                             <w:proofErr w:type="gramEnd"/>
                             <w:r>
                               <w:t xml:space="preserve"> : </w:t>
@@ -120,12 +116,10 @@
                             <w:pPr>
                               <w:spacing w:after="0"/>
                             </w:pPr>
-                            <w:proofErr w:type="spellStart"/>
                             <w:proofErr w:type="gramStart"/>
                             <w:r>
                               <w:t>firstname</w:t>
                             </w:r>
-                            <w:proofErr w:type="spellEnd"/>
                             <w:proofErr w:type="gramEnd"/>
                             <w:r>
                               <w:t xml:space="preserve"> : </w:t>
@@ -343,7 +337,6 @@
                             <w:pPr>
                               <w:spacing w:after="0"/>
                             </w:pPr>
-                            <w:proofErr w:type="spellStart"/>
                             <w:proofErr w:type="gramStart"/>
                             <w:r>
                               <w:t>n</w:t>
@@ -351,7 +344,6 @@
                             <w:r>
                               <w:t>ame</w:t>
                             </w:r>
-                            <w:proofErr w:type="spellEnd"/>
                             <w:proofErr w:type="gramEnd"/>
                             <w:r>
                               <w:t> : string</w:t>
@@ -361,7 +353,6 @@
                             <w:pPr>
                               <w:spacing w:after="0"/>
                             </w:pPr>
-                            <w:proofErr w:type="spellStart"/>
                             <w:proofErr w:type="gramStart"/>
                             <w:r>
                               <w:t>f</w:t>
@@ -369,7 +360,6 @@
                             <w:r>
                               <w:t>irstname</w:t>
                             </w:r>
-                            <w:proofErr w:type="spellEnd"/>
                             <w:proofErr w:type="gramEnd"/>
                             <w:r>
                               <w:t> : string</w:t>
@@ -379,33 +369,19 @@
                             <w:pPr>
                               <w:spacing w:after="0"/>
                             </w:pPr>
-                            <w:proofErr w:type="spellStart"/>
-                            <w:proofErr w:type="gramStart"/>
                             <w:r>
                               <w:t>r</w:t>
                             </w:r>
                             <w:r>
-                              <w:t>ole</w:t>
-                            </w:r>
-                            <w:proofErr w:type="spellEnd"/>
-                            <w:proofErr w:type="gramEnd"/>
-                            <w:r>
-                              <w:t> : string (user | admin)</w:t>
-                            </w:r>
-                          </w:p>
-                          <w:p>
-                            <w:pPr>
-                              <w:spacing w:after="0"/>
-                            </w:pPr>
-                            <w:proofErr w:type="spellStart"/>
-                            <w:proofErr w:type="gramStart"/>
-                            <w:r>
-                              <w:t>lastConnexion</w:t>
-                            </w:r>
-                            <w:proofErr w:type="spellEnd"/>
-                            <w:proofErr w:type="gramEnd"/>
-                            <w:r>
-                              <w:t> : date</w:t>
+                              <w:t>ole : string (user | admin)</w:t>
+                            </w:r>
+                          </w:p>
+                          <w:p>
+                            <w:pPr>
+                              <w:spacing w:after="0"/>
+                            </w:pPr>
+                            <w:r>
+                              <w:t>lastConnexion : date</w:t>
                             </w:r>
                           </w:p>
                           <w:p>
@@ -420,34 +396,22 @@
                             <w:pPr>
                               <w:spacing w:after="0" w:line="240" w:lineRule="auto"/>
                             </w:pPr>
-                            <w:proofErr w:type="spellStart"/>
-                            <w:r>
-                              <w:t>Password</w:t>
-                            </w:r>
-                            <w:proofErr w:type="spellEnd"/>
-                            <w:r>
-                              <w:t> : string</w:t>
-                            </w:r>
-                          </w:p>
-                          <w:p>
-                            <w:pPr>
-                              <w:spacing w:after="0"/>
-                            </w:pPr>
-                            <w:proofErr w:type="spellStart"/>
-                            <w:proofErr w:type="gramStart"/>
-                            <w:r>
-                              <w:t>firstConnection</w:t>
-                            </w:r>
-                            <w:proofErr w:type="spellEnd"/>
-                            <w:proofErr w:type="gramEnd"/>
-                            <w:r>
-                              <w:t xml:space="preserve"> : </w:t>
-                            </w:r>
-                            <w:proofErr w:type="spellStart"/>
-                            <w:r>
-                              <w:t>boolean</w:t>
-                            </w:r>
-                            <w:proofErr w:type="spellEnd"/>
+                            <w:r>
+                              <w:t>Password : string</w:t>
+                            </w:r>
+                          </w:p>
+                          <w:p>
+                            <w:pPr>
+                              <w:spacing w:after="0"/>
+                            </w:pPr>
+                            <w:r>
+                              <w:t>isActive</w:t>
+                            </w:r>
+                            <w:bookmarkStart w:id="0" w:name="_GoBack"/>
+                            <w:bookmarkEnd w:id="0"/>
+                            <w:r>
+                              <w:t> : boolean</w:t>
+                            </w:r>
                           </w:p>
                         </w:txbxContent>
                       </wps:txbx>
@@ -506,7 +470,6 @@
                       <w:pPr>
                         <w:spacing w:after="0"/>
                       </w:pPr>
-                      <w:proofErr w:type="spellStart"/>
                       <w:proofErr w:type="gramStart"/>
                       <w:r>
                         <w:t>n</w:t>
@@ -514,7 +477,6 @@
                       <w:r>
                         <w:t>ame</w:t>
                       </w:r>
-                      <w:proofErr w:type="spellEnd"/>
                       <w:proofErr w:type="gramEnd"/>
                       <w:r>
                         <w:t> : string</w:t>
@@ -524,7 +486,6 @@
                       <w:pPr>
                         <w:spacing w:after="0"/>
                       </w:pPr>
-                      <w:proofErr w:type="spellStart"/>
                       <w:proofErr w:type="gramStart"/>
                       <w:r>
                         <w:t>f</w:t>
@@ -532,7 +493,6 @@
                       <w:r>
                         <w:t>irstname</w:t>
                       </w:r>
-                      <w:proofErr w:type="spellEnd"/>
                       <w:proofErr w:type="gramEnd"/>
                       <w:r>
                         <w:t> : string</w:t>
@@ -542,33 +502,19 @@
                       <w:pPr>
                         <w:spacing w:after="0"/>
                       </w:pPr>
-                      <w:proofErr w:type="spellStart"/>
-                      <w:proofErr w:type="gramStart"/>
                       <w:r>
                         <w:t>r</w:t>
                       </w:r>
                       <w:r>
-                        <w:t>ole</w:t>
-                      </w:r>
-                      <w:proofErr w:type="spellEnd"/>
-                      <w:proofErr w:type="gramEnd"/>
-                      <w:r>
-                        <w:t> : string (user | admin)</w:t>
-                      </w:r>
-                    </w:p>
-                    <w:p>
-                      <w:pPr>
-                        <w:spacing w:after="0"/>
-                      </w:pPr>
-                      <w:proofErr w:type="spellStart"/>
-                      <w:proofErr w:type="gramStart"/>
-                      <w:r>
-                        <w:t>lastConnexion</w:t>
-                      </w:r>
-                      <w:proofErr w:type="spellEnd"/>
-                      <w:proofErr w:type="gramEnd"/>
-                      <w:r>
-                        <w:t> : date</w:t>
+                        <w:t>ole : string (user | admin)</w:t>
+                      </w:r>
+                    </w:p>
+                    <w:p>
+                      <w:pPr>
+                        <w:spacing w:after="0"/>
+                      </w:pPr>
+                      <w:r>
+                        <w:t>lastConnexion : date</w:t>
                       </w:r>
                     </w:p>
                     <w:p>
@@ -583,34 +529,22 @@
                       <w:pPr>
                         <w:spacing w:after="0" w:line="240" w:lineRule="auto"/>
                       </w:pPr>
-                      <w:proofErr w:type="spellStart"/>
-                      <w:r>
-                        <w:t>Password</w:t>
-                      </w:r>
-                      <w:proofErr w:type="spellEnd"/>
-                      <w:r>
-                        <w:t> : string</w:t>
-                      </w:r>
-                    </w:p>
-                    <w:p>
-                      <w:pPr>
-                        <w:spacing w:after="0"/>
-                      </w:pPr>
-                      <w:proofErr w:type="spellStart"/>
-                      <w:proofErr w:type="gramStart"/>
-                      <w:r>
-                        <w:t>firstConnection</w:t>
-                      </w:r>
-                      <w:proofErr w:type="spellEnd"/>
-                      <w:proofErr w:type="gramEnd"/>
-                      <w:r>
-                        <w:t xml:space="preserve"> : </w:t>
-                      </w:r>
-                      <w:proofErr w:type="spellStart"/>
-                      <w:r>
-                        <w:t>boolean</w:t>
-                      </w:r>
-                      <w:proofErr w:type="spellEnd"/>
+                      <w:r>
+                        <w:t>Password : string</w:t>
+                      </w:r>
+                    </w:p>
+                    <w:p>
+                      <w:pPr>
+                        <w:spacing w:after="0"/>
+                      </w:pPr>
+                      <w:r>
+                        <w:t>isActive</w:t>
+                      </w:r>
+                      <w:bookmarkStart w:id="1" w:name="_GoBack"/>
+                      <w:bookmarkEnd w:id="1"/>
+                      <w:r>
+                        <w:t> : boolean</w:t>
+                      </w:r>
                     </w:p>
                   </w:txbxContent>
                 </v:textbox>
@@ -622,8 +556,6 @@
       </w:r>
     </w:p>
     <w:p>
-      <w:bookmarkStart w:id="0" w:name="_GoBack"/>
-      <w:bookmarkEnd w:id="0"/>
       <w:r>
         <w:rPr>
           <w:noProof/>
@@ -1153,7 +1085,6 @@
                               <w:spacing w:after="0"/>
                               <w:jc w:val="center"/>
                             </w:pPr>
-                            <w:proofErr w:type="spellStart"/>
                             <w:proofErr w:type="gramStart"/>
                             <w:r>
                               <w:t>purchaseo</w:t>
@@ -1161,7 +1092,6 @@
                             <w:r>
                               <w:t>rder</w:t>
                             </w:r>
-                            <w:proofErr w:type="spellEnd"/>
                             <w:proofErr w:type="gramEnd"/>
                           </w:p>
                           <w:p>
@@ -1181,12 +1111,10 @@
                             <w:pPr>
                               <w:spacing w:after="0"/>
                             </w:pPr>
-                            <w:proofErr w:type="spellStart"/>
                             <w:proofErr w:type="gramStart"/>
                             <w:r>
                               <w:t>orderGroup</w:t>
                             </w:r>
-                            <w:proofErr w:type="spellEnd"/>
                             <w:proofErr w:type="gramEnd"/>
                             <w:r>
                               <w:t> : long</w:t>
@@ -1196,12 +1124,10 @@
                             <w:pPr>
                               <w:spacing w:after="0"/>
                             </w:pPr>
-                            <w:proofErr w:type="spellStart"/>
                             <w:proofErr w:type="gramStart"/>
                             <w:r>
                               <w:t>product</w:t>
                             </w:r>
-                            <w:proofErr w:type="spellEnd"/>
                             <w:proofErr w:type="gramEnd"/>
                             <w:r>
                               <w:t> : PRODUCT</w:t>
@@ -1214,12 +1140,10 @@
                             <w:pPr>
                               <w:spacing w:after="0"/>
                             </w:pPr>
-                            <w:proofErr w:type="spellStart"/>
                             <w:proofErr w:type="gramStart"/>
                             <w:r>
                               <w:t>quantity</w:t>
                             </w:r>
-                            <w:proofErr w:type="spellEnd"/>
                             <w:proofErr w:type="gramEnd"/>
                             <w:r>
                               <w:t> : long</w:t>
@@ -1501,12 +1425,10 @@
                               <w:spacing w:after="0"/>
                               <w:jc w:val="center"/>
                             </w:pPr>
-                            <w:proofErr w:type="spellStart"/>
                             <w:proofErr w:type="gramStart"/>
                             <w:r>
                               <w:t>product</w:t>
                             </w:r>
-                            <w:proofErr w:type="spellEnd"/>
                             <w:proofErr w:type="gramEnd"/>
                           </w:p>
                           <w:p>
@@ -1526,12 +1448,10 @@
                             <w:pPr>
                               <w:spacing w:after="0"/>
                             </w:pPr>
-                            <w:proofErr w:type="spellStart"/>
                             <w:proofErr w:type="gramStart"/>
                             <w:r>
                               <w:t>name</w:t>
                             </w:r>
-                            <w:proofErr w:type="spellEnd"/>
                             <w:proofErr w:type="gramEnd"/>
                             <w:r>
                               <w:t> : string</w:t>
@@ -1554,12 +1474,10 @@
                             <w:pPr>
                               <w:spacing w:after="0"/>
                             </w:pPr>
-                            <w:proofErr w:type="spellStart"/>
                             <w:proofErr w:type="gramStart"/>
                             <w:r>
                               <w:t>price</w:t>
                             </w:r>
-                            <w:proofErr w:type="spellEnd"/>
                             <w:proofErr w:type="gramEnd"/>
                             <w:r>
                               <w:t> : long</w:t>
@@ -1569,12 +1487,10 @@
                             <w:pPr>
                               <w:spacing w:after="0"/>
                             </w:pPr>
-                            <w:proofErr w:type="spellStart"/>
                             <w:proofErr w:type="gramStart"/>
                             <w:r>
                               <w:t>quantity</w:t>
                             </w:r>
-                            <w:proofErr w:type="spellEnd"/>
                             <w:proofErr w:type="gramEnd"/>
                             <w:r>
                               <w:t> : long</w:t>

</xml_diff>

<commit_message>
revue des données d inscription
</commit_message>
<xml_diff>
--- a/src/main/resources/schema.docx
+++ b/src/main/resources/schema.docx
@@ -209,6 +209,104 @@
           <w:szCs w:val="28"/>
         </w:rPr>
         <w:t xml:space="preserve"> puis enregistré en bdd</w:t>
+      </w:r>
+    </w:p>
+    <w:p>
+      <w:pPr>
+        <w:rPr>
+          <w:sz w:val="28"/>
+          <w:szCs w:val="28"/>
+        </w:rPr>
+      </w:pPr>
+    </w:p>
+    <w:p>
+      <w:pPr>
+        <w:rPr>
+          <w:sz w:val="28"/>
+          <w:szCs w:val="28"/>
+        </w:rPr>
+      </w:pPr>
+      <w:r>
+        <w:rPr>
+          <w:sz w:val="28"/>
+          <w:szCs w:val="28"/>
+        </w:rPr>
+        <w:t xml:space="preserve">Login : </w:t>
+      </w:r>
+    </w:p>
+    <w:p>
+      <w:pPr>
+        <w:rPr>
+          <w:sz w:val="28"/>
+          <w:szCs w:val="28"/>
+        </w:rPr>
+      </w:pPr>
+      <w:r>
+        <w:rPr>
+          <w:sz w:val="28"/>
+          <w:szCs w:val="28"/>
+        </w:rPr>
+        <w:t>In du service : identifiant + password</w:t>
+      </w:r>
+    </w:p>
+    <w:p>
+      <w:pPr>
+        <w:rPr>
+          <w:sz w:val="28"/>
+          <w:szCs w:val="28"/>
+        </w:rPr>
+      </w:pPr>
+      <w:r>
+        <w:rPr>
+          <w:sz w:val="28"/>
+          <w:szCs w:val="28"/>
+        </w:rPr>
+        <w:t>On récupère l’utilisateur avec login et mot de passe</w:t>
+      </w:r>
+    </w:p>
+    <w:p>
+      <w:pPr>
+        <w:rPr>
+          <w:sz w:val="28"/>
+          <w:szCs w:val="28"/>
+        </w:rPr>
+      </w:pPr>
+      <w:r>
+        <w:rPr>
+          <w:sz w:val="28"/>
+          <w:szCs w:val="28"/>
+        </w:rPr>
+        <w:t>Sinon unauthorized</w:t>
+      </w:r>
+    </w:p>
+    <w:p>
+      <w:pPr>
+        <w:rPr>
+          <w:sz w:val="28"/>
+          <w:szCs w:val="28"/>
+        </w:rPr>
+      </w:pPr>
+      <w:r>
+        <w:rPr>
+          <w:sz w:val="28"/>
+          <w:szCs w:val="28"/>
+        </w:rPr>
+        <w:t>On regarde si le isActive est true</w:t>
+      </w:r>
+    </w:p>
+    <w:p>
+      <w:pPr>
+        <w:rPr>
+          <w:sz w:val="28"/>
+          <w:szCs w:val="28"/>
+        </w:rPr>
+      </w:pPr>
+      <w:r>
+        <w:rPr>
+          <w:sz w:val="28"/>
+          <w:szCs w:val="28"/>
+        </w:rPr>
+        <w:t>Sinon forbidden</w:t>
       </w:r>
       <w:bookmarkStart w:id="0" w:name="_GoBack"/>
       <w:bookmarkEnd w:id="0"/>

</xml_diff>